<commit_message>
update docx file and adding all plots of theta values
</commit_message>
<xml_diff>
--- a/HW_2/HW_2_SOL.docx
+++ b/HW_2/HW_2_SOL.docx
@@ -108,7 +108,7 @@
           <v:shape id="_x0000_i1025" type="#_x0000_t75" style="width:77pt;height:16.25pt" o:ole="">
             <v:imagedata r:id="rId6" o:title=""/>
           </v:shape>
-          <o:OLEObject Type="Embed" ProgID="Equation.DSMT4" ShapeID="_x0000_i1025" DrawAspect="Content" ObjectID="_1648925887" r:id="rId7"/>
+          <o:OLEObject Type="Embed" ProgID="Equation.DSMT4" ShapeID="_x0000_i1025" DrawAspect="Content" ObjectID="_1648932245" r:id="rId7"/>
         </w:object>
       </w:r>
       <w:r>
@@ -283,7 +283,7 @@
           <v:shape id="_x0000_i1026" type="#_x0000_t75" style="width:79.1pt;height:20pt" o:ole="">
             <v:imagedata r:id="rId8" o:title=""/>
           </v:shape>
-          <o:OLEObject Type="Embed" ProgID="Equation.DSMT4" ShapeID="_x0000_i1026" DrawAspect="Content" ObjectID="_1648925888" r:id="rId9"/>
+          <o:OLEObject Type="Embed" ProgID="Equation.DSMT4" ShapeID="_x0000_i1026" DrawAspect="Content" ObjectID="_1648932246" r:id="rId9"/>
         </w:object>
       </w:r>
       <w:r>
@@ -1124,7 +1124,7 @@
           <v:shape id="_x0000_i1027" type="#_x0000_t75" style="width:11.65pt;height:10.8pt" o:ole="">
             <v:imagedata r:id="rId10" o:title=""/>
           </v:shape>
-          <o:OLEObject Type="Embed" ProgID="Equation.DSMT4" ShapeID="_x0000_i1027" DrawAspect="Content" ObjectID="_1648925889" r:id="rId11"/>
+          <o:OLEObject Type="Embed" ProgID="Equation.DSMT4" ShapeID="_x0000_i1027" DrawAspect="Content" ObjectID="_1648932247" r:id="rId11"/>
         </w:object>
       </w:r>
       <w:r>
@@ -1141,7 +1141,7 @@
           <v:shape id="_x0000_i1028" type="#_x0000_t75" style="width:29.95pt;height:14.15pt" o:ole="">
             <v:imagedata r:id="rId12" o:title=""/>
           </v:shape>
-          <o:OLEObject Type="Embed" ProgID="Equation.DSMT4" ShapeID="_x0000_i1028" DrawAspect="Content" ObjectID="_1648925890" r:id="rId13"/>
+          <o:OLEObject Type="Embed" ProgID="Equation.DSMT4" ShapeID="_x0000_i1028" DrawAspect="Content" ObjectID="_1648932248" r:id="rId13"/>
         </w:object>
       </w:r>
       <w:r>
@@ -1195,7 +1195,7 @@
           <v:shape id="_x0000_i1029" type="#_x0000_t75" style="width:44.95pt;height:14.15pt" o:ole="">
             <v:imagedata r:id="rId14" o:title=""/>
           </v:shape>
-          <o:OLEObject Type="Embed" ProgID="Equation.DSMT4" ShapeID="_x0000_i1029" DrawAspect="Content" ObjectID="_1648925891" r:id="rId15"/>
+          <o:OLEObject Type="Embed" ProgID="Equation.DSMT4" ShapeID="_x0000_i1029" DrawAspect="Content" ObjectID="_1648932249" r:id="rId15"/>
         </w:object>
       </w:r>
       <w:r>
@@ -1225,7 +1225,7 @@
           <v:shape id="_x0000_i1030" type="#_x0000_t75" style="width:27.9pt;height:14.15pt" o:ole="">
             <v:imagedata r:id="rId16" o:title=""/>
           </v:shape>
-          <o:OLEObject Type="Embed" ProgID="Equation.DSMT4" ShapeID="_x0000_i1030" DrawAspect="Content" ObjectID="_1648925892" r:id="rId17"/>
+          <o:OLEObject Type="Embed" ProgID="Equation.DSMT4" ShapeID="_x0000_i1030" DrawAspect="Content" ObjectID="_1648932250" r:id="rId17"/>
         </w:object>
       </w:r>
       <w:r>
@@ -1243,7 +1243,7 @@
           <v:shape id="_x0000_i1031" type="#_x0000_t75" style="width:27.9pt;height:14.15pt" o:ole="">
             <v:imagedata r:id="rId16" o:title=""/>
           </v:shape>
-          <o:OLEObject Type="Embed" ProgID="Equation.DSMT4" ShapeID="_x0000_i1031" DrawAspect="Content" ObjectID="_1648925893" r:id="rId18"/>
+          <o:OLEObject Type="Embed" ProgID="Equation.DSMT4" ShapeID="_x0000_i1031" DrawAspect="Content" ObjectID="_1648932251" r:id="rId18"/>
         </w:object>
       </w:r>
       <w:r>
@@ -1268,7 +1268,7 @@
           <v:shape id="_x0000_i1032" type="#_x0000_t75" style="width:37.05pt;height:10.8pt" o:ole="">
             <v:imagedata r:id="rId19" o:title=""/>
           </v:shape>
-          <o:OLEObject Type="Embed" ProgID="Equation.DSMT4" ShapeID="_x0000_i1032" DrawAspect="Content" ObjectID="_1648925894" r:id="rId20"/>
+          <o:OLEObject Type="Embed" ProgID="Equation.DSMT4" ShapeID="_x0000_i1032" DrawAspect="Content" ObjectID="_1648932252" r:id="rId20"/>
         </w:object>
       </w:r>
       <w:r>
@@ -1309,7 +1309,7 @@
           <v:shape id="_x0000_i1033" type="#_x0000_t75" style="width:29.95pt;height:14.15pt" o:ole="">
             <v:imagedata r:id="rId12" o:title=""/>
           </v:shape>
-          <o:OLEObject Type="Embed" ProgID="Equation.DSMT4" ShapeID="_x0000_i1033" DrawAspect="Content" ObjectID="_1648925895" r:id="rId21"/>
+          <o:OLEObject Type="Embed" ProgID="Equation.DSMT4" ShapeID="_x0000_i1033" DrawAspect="Content" ObjectID="_1648932253" r:id="rId21"/>
         </w:object>
       </w:r>
       <w:r>
@@ -1352,7 +1352,7 @@
           <v:shape id="_x0000_i1034" type="#_x0000_t75" style="width:44.95pt;height:14.15pt" o:ole="">
             <v:imagedata r:id="rId22" o:title=""/>
           </v:shape>
-          <o:OLEObject Type="Embed" ProgID="Equation.DSMT4" ShapeID="_x0000_i1034" DrawAspect="Content" ObjectID="_1648925896" r:id="rId23"/>
+          <o:OLEObject Type="Embed" ProgID="Equation.DSMT4" ShapeID="_x0000_i1034" DrawAspect="Content" ObjectID="_1648932254" r:id="rId23"/>
         </w:object>
       </w:r>
       <w:r>
@@ -1430,7 +1430,7 @@
           <v:shape id="_x0000_i1035" type="#_x0000_t75" style="width:37.05pt;height:10.8pt" o:ole="">
             <v:imagedata r:id="rId19" o:title=""/>
           </v:shape>
-          <o:OLEObject Type="Embed" ProgID="Equation.DSMT4" ShapeID="_x0000_i1035" DrawAspect="Content" ObjectID="_1648925897" r:id="rId24"/>
+          <o:OLEObject Type="Embed" ProgID="Equation.DSMT4" ShapeID="_x0000_i1035" DrawAspect="Content" ObjectID="_1648932255" r:id="rId24"/>
         </w:object>
       </w:r>
       <w:r>
@@ -1460,7 +1460,7 @@
           <v:shape id="_x0000_i1036" type="#_x0000_t75" style="width:11.65pt;height:10.4pt" o:ole="">
             <v:imagedata r:id="rId25" o:title=""/>
           </v:shape>
-          <o:OLEObject Type="Embed" ProgID="Equation.DSMT4" ShapeID="_x0000_i1036" DrawAspect="Content" ObjectID="_1648925898" r:id="rId26"/>
+          <o:OLEObject Type="Embed" ProgID="Equation.DSMT4" ShapeID="_x0000_i1036" DrawAspect="Content" ObjectID="_1648932256" r:id="rId26"/>
         </w:object>
       </w:r>
       <w:r>
@@ -9785,8 +9785,6 @@
           <w:rFonts w:asciiTheme="minorHAnsi" w:hAnsiTheme="minorHAnsi" w:cstheme="minorHAnsi"/>
         </w:rPr>
       </w:pPr>
-      <w:bookmarkStart w:id="0" w:name="_GoBack"/>
-      <w:bookmarkEnd w:id="0"/>
       <w:r>
         <w:rPr>
           <w:rFonts w:asciiTheme="minorHAnsi" w:hAnsiTheme="minorHAnsi" w:cstheme="minorHAnsi"/>
@@ -9797,40 +9795,28 @@
         <w:rPr>
           <w:position w:val="-66"/>
         </w:rPr>
-        <w:object w:dxaOrig="1440" w:dyaOrig="1440" w14:anchorId="66857ADA">
-          <v:shape id="_x0000_i1040" type="#_x0000_t75" style="width:1in;height:1in" o:ole="">
+        <w:object w:dxaOrig="1440" w:dyaOrig="1440" w14:anchorId="7D274D2D">
+          <v:shape id="_x0000_i1067" type="#_x0000_t75" style="width:1in;height:1in" o:ole="">
             <v:imagedata r:id="rId27" o:title=""/>
           </v:shape>
-          <o:OLEObject Type="Embed" ProgID="Equation.DSMT4" ShapeID="_x0000_i1040" DrawAspect="Content" ObjectID="_1648925899" r:id="rId28"/>
+          <o:OLEObject Type="Embed" ProgID="Equation.DSMT4" ShapeID="_x0000_i1067" DrawAspect="Content" ObjectID="_1648932257" r:id="rId28"/>
         </w:object>
       </w:r>
       <w:r>
         <w:rPr>
           <w:rFonts w:asciiTheme="minorHAnsi" w:hAnsiTheme="minorHAnsi" w:cstheme="minorHAnsi"/>
         </w:rPr>
-        <w:t xml:space="preserve">and R is 1, </w:t>
-      </w:r>
-      <w:r>
-        <w:rPr>
-          <w:rFonts w:asciiTheme="minorHAnsi" w:hAnsiTheme="minorHAnsi" w:cstheme="minorHAnsi"/>
-        </w:rPr>
-        <w:t xml:space="preserve">therefore it </w:t>
-      </w:r>
-      <w:r>
-        <w:rPr>
-          <w:rFonts w:asciiTheme="minorHAnsi" w:hAnsiTheme="minorHAnsi" w:cstheme="minorHAnsi"/>
-        </w:rPr>
-        <w:t xml:space="preserve">creates a cost function of </w:t>
-      </w:r>
-      <w:r>
-        <w:rPr>
-          <w:rFonts w:asciiTheme="minorHAnsi" w:hAnsiTheme="minorHAnsi" w:cstheme="minorHAnsi"/>
-        </w:rPr>
-        <w:object w:dxaOrig="1719" w:dyaOrig="380" w14:anchorId="73CE7D5A">
-          <v:shape id="_x0000_i1042" type="#_x0000_t75" style="width:86.15pt;height:19.15pt" o:ole="">
+        <w:t xml:space="preserve">and R is 1, therefore it creates a cost function of </w:t>
+      </w:r>
+      <w:r>
+        <w:rPr>
+          <w:rFonts w:asciiTheme="minorHAnsi" w:hAnsiTheme="minorHAnsi" w:cstheme="minorHAnsi"/>
+        </w:rPr>
+        <w:object w:dxaOrig="1719" w:dyaOrig="380" w14:anchorId="67C8AF61">
+          <v:shape id="_x0000_i1068" type="#_x0000_t75" style="width:86.15pt;height:19.15pt" o:ole="">
             <v:imagedata r:id="rId29" o:title=""/>
           </v:shape>
-          <o:OLEObject Type="Embed" ProgID="Equation.DSMT4" ShapeID="_x0000_i1042" DrawAspect="Content" ObjectID="_1648925900" r:id="rId30"/>
+          <o:OLEObject Type="Embed" ProgID="Equation.DSMT4" ShapeID="_x0000_i1068" DrawAspect="Content" ObjectID="_1648932258" r:id="rId30"/>
         </w:object>
       </w:r>
       <w:r>
@@ -9861,11 +9847,11 @@
         <w:rPr>
           <w:rFonts w:asciiTheme="minorHAnsi" w:hAnsiTheme="minorHAnsi" w:cstheme="minorHAnsi"/>
         </w:rPr>
-        <w:object w:dxaOrig="200" w:dyaOrig="279" w14:anchorId="18807723">
-          <v:shape id="_x0000_i1049" type="#_x0000_t75" style="width:10pt;height:14.15pt" o:ole="">
+        <w:object w:dxaOrig="200" w:dyaOrig="279" w14:anchorId="18FD1C25">
+          <v:shape id="_x0000_i1069" type="#_x0000_t75" style="width:10pt;height:14.15pt" o:ole="">
             <v:imagedata r:id="rId31" o:title=""/>
           </v:shape>
-          <o:OLEObject Type="Embed" ProgID="Equation.DSMT4" ShapeID="_x0000_i1049" DrawAspect="Content" ObjectID="_1648925901" r:id="rId32"/>
+          <o:OLEObject Type="Embed" ProgID="Equation.DSMT4" ShapeID="_x0000_i1069" DrawAspect="Content" ObjectID="_1648932259" r:id="rId32"/>
         </w:object>
       </w:r>
       <w:r>
@@ -9890,19 +9876,7 @@
         <w:rPr>
           <w:rFonts w:asciiTheme="minorHAnsi" w:hAnsiTheme="minorHAnsi" w:cstheme="minorHAnsi"/>
         </w:rPr>
-        <w:t xml:space="preserve">We don’t </w:t>
-      </w:r>
-      <w:r>
-        <w:rPr>
-          <w:rFonts w:asciiTheme="minorHAnsi" w:hAnsiTheme="minorHAnsi" w:cstheme="minorHAnsi"/>
-        </w:rPr>
-        <w:t>take</w:t>
-      </w:r>
-      <w:r>
-        <w:rPr>
-          <w:rFonts w:asciiTheme="minorHAnsi" w:hAnsiTheme="minorHAnsi" w:cstheme="minorHAnsi"/>
-        </w:rPr>
-        <w:t xml:space="preserve"> price of the x location because it doesn’t important in order to stabilize the mass on the pole.</w:t>
+        <w:t>We don’t take price of the x location because it doesn’t important in order to stabilize the mass on the pole.</w:t>
       </w:r>
     </w:p>
     <w:p>
@@ -9926,19 +9900,7 @@
         <w:rPr>
           <w:rFonts w:asciiTheme="minorHAnsi" w:hAnsiTheme="minorHAnsi" w:cstheme="minorHAnsi"/>
         </w:rPr>
-        <w:t xml:space="preserve"> it is very delicate to stabilize to mass over the </w:t>
-      </w:r>
-      <w:r>
-        <w:rPr>
-          <w:rFonts w:asciiTheme="minorHAnsi" w:hAnsiTheme="minorHAnsi" w:cstheme="minorHAnsi"/>
-        </w:rPr>
-        <w:t>pole,</w:t>
-      </w:r>
-      <w:r>
-        <w:rPr>
-          <w:rFonts w:asciiTheme="minorHAnsi" w:hAnsiTheme="minorHAnsi" w:cstheme="minorHAnsi"/>
-        </w:rPr>
-        <w:t xml:space="preserve"> we would like to make </w:t>
+        <w:t xml:space="preserve"> it is very delicate to stabilize to mass over the pole, we would like to make </w:t>
       </w:r>
       <w:r>
         <w:rPr>
@@ -9950,6 +9912,7 @@
     <w:p>
       <w:pPr>
         <w:pStyle w:val="Default"/>
+        <w:ind w:left="1584"/>
         <w:rPr>
           <w:rFonts w:asciiTheme="minorHAnsi" w:hAnsiTheme="minorHAnsi" w:cstheme="minorHAnsi"/>
         </w:rPr>
@@ -9958,11 +9921,167 @@
     <w:p>
       <w:pPr>
         <w:pStyle w:val="Default"/>
+        <w:numPr>
+          <w:ilvl w:val="2"/>
+          <w:numId w:val="18"/>
+        </w:numPr>
+        <w:rPr>
+          <w:rFonts w:asciiTheme="minorHAnsi" w:hAnsiTheme="minorHAnsi" w:cstheme="minorHAnsi"/>
+        </w:rPr>
+      </w:pPr>
+      <w:r>
+        <w:rPr>
+          <w:rFonts w:asciiTheme="minorHAnsi" w:hAnsiTheme="minorHAnsi" w:cstheme="minorHAnsi"/>
+        </w:rPr>
+        <w:t xml:space="preserve">We found the for initial </w:t>
+      </w:r>
+      <w:r>
+        <w:rPr>
+          <w:position w:val="-6"/>
+        </w:rPr>
+        <w:object w:dxaOrig="200" w:dyaOrig="279" w14:anchorId="0B5597A1">
+          <v:shape id="_x0000_i1098" type="#_x0000_t75" style="width:10pt;height:14.15pt" o:ole="">
+            <v:imagedata r:id="rId33" o:title=""/>
+          </v:shape>
+          <o:OLEObject Type="Embed" ProgID="Equation.DSMT4" ShapeID="_x0000_i1098" DrawAspect="Content" ObjectID="_1648932260" r:id="rId34"/>
+        </w:object>
+      </w:r>
+      <w:r>
+        <w:rPr>
+          <w:rFonts w:asciiTheme="minorHAnsi" w:hAnsiTheme="minorHAnsi" w:cstheme="minorHAnsi"/>
+        </w:rPr>
+        <w:t xml:space="preserve">of </w:t>
+      </w:r>
+      <w:r>
+        <w:rPr>
+          <w:position w:val="-12"/>
+        </w:rPr>
+        <w:object w:dxaOrig="2480" w:dyaOrig="360" w14:anchorId="6DA6C0F2">
+          <v:shape id="_x0000_i1099" type="#_x0000_t75" style="width:124pt;height:17.9pt" o:ole="">
+            <v:imagedata r:id="rId35" o:title=""/>
+          </v:shape>
+          <o:OLEObject Type="Embed" ProgID="Equation.DSMT4" ShapeID="_x0000_i1099" DrawAspect="Content" ObjectID="_1648932261" r:id="rId36"/>
+        </w:object>
+      </w:r>
+      <w:r>
+        <w:rPr>
+          <w:rFonts w:asciiTheme="minorHAnsi" w:hAnsiTheme="minorHAnsi" w:cstheme="minorHAnsi"/>
+        </w:rPr>
+        <w:t xml:space="preserve">the controller cannot stabilize the mass and it </w:t>
+      </w:r>
+      <w:proofErr w:type="spellStart"/>
+      <w:r>
+        <w:rPr>
+          <w:rFonts w:asciiTheme="minorHAnsi" w:hAnsiTheme="minorHAnsi" w:cstheme="minorHAnsi"/>
+        </w:rPr>
+        <w:t>losses</w:t>
+      </w:r>
+      <w:proofErr w:type="spellEnd"/>
+      <w:r>
+        <w:rPr>
+          <w:rFonts w:asciiTheme="minorHAnsi" w:hAnsiTheme="minorHAnsi" w:cstheme="minorHAnsi"/>
+        </w:rPr>
+        <w:t xml:space="preserve"> control, we think this happens because as we claimed before the controller doesn't want to pay for big </w:t>
+      </w:r>
+      <w:r>
+        <w:rPr>
+          <w:rFonts w:asciiTheme="minorHAnsi" w:hAnsiTheme="minorHAnsi" w:cstheme="minorHAnsi"/>
+        </w:rPr>
+        <w:lastRenderedPageBreak/>
+        <w:t>changes but small ones cannot stabilize it.</w:t>
+      </w:r>
+      <w:r>
+        <w:rPr>
+          <w:rFonts w:asciiTheme="minorHAnsi" w:hAnsiTheme="minorHAnsi" w:cstheme="minorHAnsi"/>
+        </w:rPr>
+        <w:br/>
+      </w:r>
+    </w:p>
+    <w:p>
+      <w:pPr>
+        <w:pStyle w:val="Default"/>
         <w:ind w:left="720"/>
         <w:rPr>
           <w:rFonts w:asciiTheme="minorHAnsi" w:hAnsiTheme="minorHAnsi" w:cstheme="minorHAnsi"/>
         </w:rPr>
       </w:pPr>
+      <w:r>
+        <w:rPr>
+          <w:rFonts w:asciiTheme="minorHAnsi" w:hAnsiTheme="minorHAnsi" w:cstheme="minorHAnsi"/>
+        </w:rPr>
+        <w:t xml:space="preserve">Plot for </w:t>
+      </w:r>
+      <w:r>
+        <w:rPr>
+          <w:position w:val="-6"/>
+        </w:rPr>
+        <w:object w:dxaOrig="999" w:dyaOrig="279" w14:anchorId="3144EC5E">
+          <v:shape id="_x0000_i1100" type="#_x0000_t75" style="width:49.95pt;height:14.15pt" o:ole="">
+            <v:imagedata r:id="rId37" o:title=""/>
+          </v:shape>
+          <o:OLEObject Type="Embed" ProgID="Equation.DSMT4" ShapeID="_x0000_i1100" DrawAspect="Content" ObjectID="_1648932262" r:id="rId38"/>
+        </w:object>
+      </w:r>
+      <w:r>
+        <w:t>:</w:t>
+      </w:r>
+    </w:p>
+    <w:p>
+      <w:pPr>
+        <w:pStyle w:val="Default"/>
+        <w:ind w:left="720"/>
+        <w:rPr>
+          <w:rFonts w:asciiTheme="minorHAnsi" w:hAnsiTheme="minorHAnsi" w:cstheme="minorHAnsi"/>
+        </w:rPr>
+      </w:pPr>
+      <w:r>
+        <w:rPr>
+          <w:rFonts w:asciiTheme="minorHAnsi" w:hAnsiTheme="minorHAnsi" w:cstheme="minorHAnsi"/>
+          <w:sz w:val="28"/>
+          <w:szCs w:val="28"/>
+        </w:rPr>
+        <w:drawing>
+          <wp:inline distT="0" distB="0" distL="0" distR="0" wp14:anchorId="7E5A312F" wp14:editId="651DC6AB">
+            <wp:extent cx="2836068" cy="2127051"/>
+            <wp:effectExtent l="0" t="0" r="2540" b="6985"/>
+            <wp:docPr id="5" name="Picture 5"/>
+            <wp:cNvGraphicFramePr>
+              <a:graphicFrameLocks xmlns:a="http://schemas.openxmlformats.org/drawingml/2006/main" noChangeAspect="1"/>
+            </wp:cNvGraphicFramePr>
+            <a:graphic xmlns:a="http://schemas.openxmlformats.org/drawingml/2006/main">
+              <a:graphicData uri="http://schemas.openxmlformats.org/drawingml/2006/picture">
+                <pic:pic xmlns:pic="http://schemas.openxmlformats.org/drawingml/2006/picture">
+                  <pic:nvPicPr>
+                    <pic:cNvPr id="1" name=""/>
+                    <pic:cNvPicPr/>
+                  </pic:nvPicPr>
+                  <pic:blipFill>
+                    <a:blip r:embed="rId39">
+                      <a:extLst>
+                        <a:ext uri="{28A0092B-C50C-407E-A947-70E740481C1C}">
+                          <a14:useLocalDpi xmlns:a14="http://schemas.microsoft.com/office/drawing/2010/main" val="0"/>
+                        </a:ext>
+                      </a:extLst>
+                    </a:blip>
+                    <a:stretch>
+                      <a:fillRect/>
+                    </a:stretch>
+                  </pic:blipFill>
+                  <pic:spPr>
+                    <a:xfrm>
+                      <a:off x="0" y="0"/>
+                      <a:ext cx="2836068" cy="2127051"/>
+                    </a:xfrm>
+                    <a:prstGeom prst="rect">
+                      <a:avLst/>
+                    </a:prstGeom>
+                  </pic:spPr>
+                </pic:pic>
+              </a:graphicData>
+            </a:graphic>
+          </wp:inline>
+        </w:drawing>
+      </w:r>
     </w:p>
     <w:p>
       <w:pPr>
@@ -9980,6 +10099,346 @@
     <w:p>
       <w:pPr>
         <w:pStyle w:val="Default"/>
+        <w:ind w:left="720"/>
+        <w:rPr>
+          <w:rFonts w:asciiTheme="minorHAnsi" w:hAnsiTheme="minorHAnsi" w:cstheme="minorHAnsi"/>
+        </w:rPr>
+      </w:pPr>
+      <w:r>
+        <w:rPr>
+          <w:rFonts w:asciiTheme="minorHAnsi" w:hAnsiTheme="minorHAnsi" w:cstheme="minorHAnsi"/>
+        </w:rPr>
+        <w:t xml:space="preserve">Plot for </w:t>
+      </w:r>
+      <w:r>
+        <w:rPr>
+          <w:position w:val="-12"/>
+        </w:rPr>
+        <w:object w:dxaOrig="1480" w:dyaOrig="360" w14:anchorId="3C2C8DB8">
+          <v:shape id="_x0000_i1101" type="#_x0000_t75" style="width:74.1pt;height:17.9pt" o:ole="">
+            <v:imagedata r:id="rId40" o:title=""/>
+          </v:shape>
+          <o:OLEObject Type="Embed" ProgID="Equation.DSMT4" ShapeID="_x0000_i1101" DrawAspect="Content" ObjectID="_1648932263" r:id="rId41"/>
+        </w:object>
+      </w:r>
+      <w:r>
+        <w:t>:</w:t>
+      </w:r>
+    </w:p>
+    <w:p>
+      <w:pPr>
+        <w:pStyle w:val="Default"/>
+        <w:ind w:left="720"/>
+        <w:rPr>
+          <w:rFonts w:asciiTheme="minorHAnsi" w:hAnsiTheme="minorHAnsi" w:cstheme="minorHAnsi"/>
+        </w:rPr>
+      </w:pPr>
+      <w:r>
+        <w:rPr>
+          <w:rFonts w:asciiTheme="minorHAnsi" w:hAnsiTheme="minorHAnsi" w:cstheme="minorHAnsi"/>
+          <w:sz w:val="28"/>
+          <w:szCs w:val="28"/>
+        </w:rPr>
+        <w:drawing>
+          <wp:inline distT="0" distB="0" distL="0" distR="0" wp14:anchorId="425B6BDB" wp14:editId="48459350">
+            <wp:extent cx="2836068" cy="2127051"/>
+            <wp:effectExtent l="0" t="0" r="2540" b="6985"/>
+            <wp:docPr id="6" name="Picture 6"/>
+            <wp:cNvGraphicFramePr>
+              <a:graphicFrameLocks xmlns:a="http://schemas.openxmlformats.org/drawingml/2006/main" noChangeAspect="1"/>
+            </wp:cNvGraphicFramePr>
+            <a:graphic xmlns:a="http://schemas.openxmlformats.org/drawingml/2006/main">
+              <a:graphicData uri="http://schemas.openxmlformats.org/drawingml/2006/picture">
+                <pic:pic xmlns:pic="http://schemas.openxmlformats.org/drawingml/2006/picture">
+                  <pic:nvPicPr>
+                    <pic:cNvPr id="1" name=""/>
+                    <pic:cNvPicPr/>
+                  </pic:nvPicPr>
+                  <pic:blipFill>
+                    <a:blip r:embed="rId42">
+                      <a:extLst>
+                        <a:ext uri="{28A0092B-C50C-407E-A947-70E740481C1C}">
+                          <a14:useLocalDpi xmlns:a14="http://schemas.microsoft.com/office/drawing/2010/main" val="0"/>
+                        </a:ext>
+                      </a:extLst>
+                    </a:blip>
+                    <a:stretch>
+                      <a:fillRect/>
+                    </a:stretch>
+                  </pic:blipFill>
+                  <pic:spPr>
+                    <a:xfrm>
+                      <a:off x="0" y="0"/>
+                      <a:ext cx="2836068" cy="2127051"/>
+                    </a:xfrm>
+                    <a:prstGeom prst="rect">
+                      <a:avLst/>
+                    </a:prstGeom>
+                  </pic:spPr>
+                </pic:pic>
+              </a:graphicData>
+            </a:graphic>
+          </wp:inline>
+        </w:drawing>
+      </w:r>
+    </w:p>
+    <w:p>
+      <w:pPr>
+        <w:pStyle w:val="Default"/>
+        <w:ind w:left="720"/>
+        <w:rPr>
+          <w:rFonts w:asciiTheme="minorHAnsi" w:hAnsiTheme="minorHAnsi" w:cstheme="minorHAnsi"/>
+        </w:rPr>
+      </w:pPr>
+      <w:r>
+        <w:rPr>
+          <w:rFonts w:asciiTheme="minorHAnsi" w:hAnsiTheme="minorHAnsi" w:cstheme="minorHAnsi"/>
+        </w:rPr>
+        <w:t xml:space="preserve">Plot for </w:t>
+      </w:r>
+      <w:r>
+        <w:rPr>
+          <w:position w:val="-12"/>
+        </w:rPr>
+        <w:object w:dxaOrig="1900" w:dyaOrig="360" w14:anchorId="14458ED5">
+          <v:shape id="_x0000_i1102" type="#_x0000_t75" style="width:94.9pt;height:17.9pt" o:ole="">
+            <v:imagedata r:id="rId43" o:title=""/>
+          </v:shape>
+          <o:OLEObject Type="Embed" ProgID="Equation.DSMT4" ShapeID="_x0000_i1102" DrawAspect="Content" ObjectID="_1648932264" r:id="rId44"/>
+        </w:object>
+      </w:r>
+      <w:r>
+        <w:t>:</w:t>
+      </w:r>
+    </w:p>
+    <w:p>
+      <w:pPr>
+        <w:pStyle w:val="Default"/>
+        <w:ind w:left="720"/>
+        <w:rPr>
+          <w:rFonts w:asciiTheme="minorHAnsi" w:hAnsiTheme="minorHAnsi" w:cstheme="minorHAnsi"/>
+        </w:rPr>
+      </w:pPr>
+      <w:r>
+        <w:rPr>
+          <w:rFonts w:asciiTheme="minorHAnsi" w:hAnsiTheme="minorHAnsi" w:cstheme="minorHAnsi"/>
+          <w:sz w:val="28"/>
+          <w:szCs w:val="28"/>
+        </w:rPr>
+        <w:drawing>
+          <wp:inline distT="0" distB="0" distL="0" distR="0" wp14:anchorId="30314D57" wp14:editId="6E70BDF2">
+            <wp:extent cx="2836068" cy="2127051"/>
+            <wp:effectExtent l="0" t="0" r="2540" b="6985"/>
+            <wp:docPr id="7" name="Picture 7"/>
+            <wp:cNvGraphicFramePr>
+              <a:graphicFrameLocks xmlns:a="http://schemas.openxmlformats.org/drawingml/2006/main" noChangeAspect="1"/>
+            </wp:cNvGraphicFramePr>
+            <a:graphic xmlns:a="http://schemas.openxmlformats.org/drawingml/2006/main">
+              <a:graphicData uri="http://schemas.openxmlformats.org/drawingml/2006/picture">
+                <pic:pic xmlns:pic="http://schemas.openxmlformats.org/drawingml/2006/picture">
+                  <pic:nvPicPr>
+                    <pic:cNvPr id="1" name=""/>
+                    <pic:cNvPicPr/>
+                  </pic:nvPicPr>
+                  <pic:blipFill>
+                    <a:blip r:embed="rId39">
+                      <a:extLst>
+                        <a:ext uri="{28A0092B-C50C-407E-A947-70E740481C1C}">
+                          <a14:useLocalDpi xmlns:a14="http://schemas.microsoft.com/office/drawing/2010/main" val="0"/>
+                        </a:ext>
+                      </a:extLst>
+                    </a:blip>
+                    <a:stretch>
+                      <a:fillRect/>
+                    </a:stretch>
+                  </pic:blipFill>
+                  <pic:spPr>
+                    <a:xfrm>
+                      <a:off x="0" y="0"/>
+                      <a:ext cx="2836068" cy="2127051"/>
+                    </a:xfrm>
+                    <a:prstGeom prst="rect">
+                      <a:avLst/>
+                    </a:prstGeom>
+                  </pic:spPr>
+                </pic:pic>
+              </a:graphicData>
+            </a:graphic>
+          </wp:inline>
+        </w:drawing>
+      </w:r>
+    </w:p>
+    <w:p>
+      <w:pPr>
+        <w:pStyle w:val="Default"/>
+        <w:ind w:left="720"/>
+        <w:rPr>
+          <w:rFonts w:asciiTheme="minorHAnsi" w:hAnsiTheme="minorHAnsi" w:cstheme="minorHAnsi"/>
+        </w:rPr>
+      </w:pPr>
+      <w:r>
+        <w:rPr>
+          <w:rFonts w:asciiTheme="minorHAnsi" w:hAnsiTheme="minorHAnsi" w:cstheme="minorHAnsi"/>
+        </w:rPr>
+        <w:t xml:space="preserve">As we can see for </w:t>
+      </w:r>
+      <w:r>
+        <w:rPr>
+          <w:position w:val="-12"/>
+        </w:rPr>
+        <w:object w:dxaOrig="1480" w:dyaOrig="360" w14:anchorId="4B8543B1">
+          <v:shape id="_x0000_i1103" type="#_x0000_t75" style="width:74.1pt;height:17.9pt" o:ole="">
+            <v:imagedata r:id="rId40" o:title=""/>
+          </v:shape>
+          <o:OLEObject Type="Embed" ProgID="Equation.DSMT4" ShapeID="_x0000_i1103" DrawAspect="Content" ObjectID="_1648932265" r:id="rId45"/>
+        </w:object>
+      </w:r>
+      <w:r>
+        <w:rPr>
+          <w:rFonts w:asciiTheme="minorHAnsi" w:hAnsiTheme="minorHAnsi" w:cstheme="minorHAnsi" w:hint="cs"/>
+          <w:rtl/>
+        </w:rPr>
+        <w:t xml:space="preserve">  </w:t>
+      </w:r>
+      <w:r>
+        <w:rPr>
+          <w:rFonts w:asciiTheme="minorHAnsi" w:hAnsiTheme="minorHAnsi" w:cstheme="minorHAnsi"/>
+        </w:rPr>
+        <w:t xml:space="preserve"> the value of theta is not going to zero but losing control because the controller is trying to </w:t>
+      </w:r>
+      <w:r>
+        <w:rPr>
+          <w:rFonts w:asciiTheme="minorHAnsi" w:hAnsiTheme="minorHAnsi" w:cstheme="minorHAnsi"/>
+        </w:rPr>
+        <w:t>stabilize</w:t>
+      </w:r>
+      <w:r>
+        <w:rPr>
+          <w:rFonts w:asciiTheme="minorHAnsi" w:hAnsiTheme="minorHAnsi" w:cstheme="minorHAnsi"/>
+        </w:rPr>
+        <w:t xml:space="preserve"> it by moving the cart fast but when the cart moves fast it becomes more difficult to stabilize the mass. In the other graphs we can see that the controller decisions lead to stabilization of the mass.</w:t>
+      </w:r>
+    </w:p>
+    <w:p>
+      <w:pPr>
+        <w:pStyle w:val="Default"/>
+        <w:ind w:left="720"/>
+        <w:rPr>
+          <w:rFonts w:asciiTheme="minorHAnsi" w:hAnsiTheme="minorHAnsi" w:cstheme="minorHAnsi"/>
+        </w:rPr>
+      </w:pPr>
+    </w:p>
+    <w:p>
+      <w:pPr>
+        <w:pStyle w:val="Default"/>
+        <w:numPr>
+          <w:ilvl w:val="2"/>
+          <w:numId w:val="18"/>
+        </w:numPr>
+        <w:rPr>
+          <w:rFonts w:asciiTheme="minorHAnsi" w:hAnsiTheme="minorHAnsi" w:cstheme="minorHAnsi"/>
+          <w:b/>
+          <w:bCs/>
+          <w:u w:val="single"/>
+        </w:rPr>
+      </w:pPr>
+      <w:r>
+        <w:rPr>
+          <w:rFonts w:asciiTheme="minorHAnsi" w:hAnsiTheme="minorHAnsi" w:cstheme="minorHAnsi"/>
+        </w:rPr>
+        <w:lastRenderedPageBreak/>
+        <w:t>Plots for feedforward control:</w:t>
+      </w:r>
+    </w:p>
+    <w:p>
+      <w:pPr>
+        <w:pStyle w:val="Default"/>
+        <w:ind w:left="720"/>
+        <w:rPr>
+          <w:rFonts w:asciiTheme="minorHAnsi" w:hAnsiTheme="minorHAnsi" w:cstheme="minorHAnsi"/>
+        </w:rPr>
+      </w:pPr>
+      <w:r>
+        <w:rPr>
+          <w:rFonts w:asciiTheme="minorHAnsi" w:hAnsiTheme="minorHAnsi" w:cstheme="minorHAnsi"/>
+        </w:rPr>
+        <w:t xml:space="preserve">Plot for </w:t>
+      </w:r>
+      <w:r>
+        <w:rPr>
+          <w:position w:val="-6"/>
+        </w:rPr>
+        <w:object w:dxaOrig="999" w:dyaOrig="279" w14:anchorId="684BFA62">
+          <v:shape id="_x0000_i1141" type="#_x0000_t75" style="width:49.95pt;height:14.15pt" o:ole="">
+            <v:imagedata r:id="rId37" o:title=""/>
+          </v:shape>
+          <o:OLEObject Type="Embed" ProgID="Equation.DSMT4" ShapeID="_x0000_i1141" DrawAspect="Content" ObjectID="_1648932266" r:id="rId46"/>
+        </w:object>
+      </w:r>
+      <w:r>
+        <w:t>:</w:t>
+      </w:r>
+    </w:p>
+    <w:p>
+      <w:pPr>
+        <w:pStyle w:val="Default"/>
+        <w:ind w:left="720"/>
+        <w:rPr>
+          <w:rFonts w:asciiTheme="minorHAnsi" w:hAnsiTheme="minorHAnsi" w:cstheme="minorHAnsi"/>
+        </w:rPr>
+      </w:pPr>
+      <w:r>
+        <w:rPr>
+          <w:rFonts w:asciiTheme="minorHAnsi" w:hAnsiTheme="minorHAnsi" w:cstheme="minorHAnsi"/>
+          <w:sz w:val="28"/>
+          <w:szCs w:val="28"/>
+        </w:rPr>
+        <w:drawing>
+          <wp:inline distT="0" distB="0" distL="0" distR="0" wp14:anchorId="1C6F7437" wp14:editId="2A3154D7">
+            <wp:extent cx="2836068" cy="2127051"/>
+            <wp:effectExtent l="0" t="0" r="2540" b="6985"/>
+            <wp:docPr id="14" name="Picture 14"/>
+            <wp:cNvGraphicFramePr>
+              <a:graphicFrameLocks xmlns:a="http://schemas.openxmlformats.org/drawingml/2006/main" noChangeAspect="1"/>
+            </wp:cNvGraphicFramePr>
+            <a:graphic xmlns:a="http://schemas.openxmlformats.org/drawingml/2006/main">
+              <a:graphicData uri="http://schemas.openxmlformats.org/drawingml/2006/picture">
+                <pic:pic xmlns:pic="http://schemas.openxmlformats.org/drawingml/2006/picture">
+                  <pic:nvPicPr>
+                    <pic:cNvPr id="1" name=""/>
+                    <pic:cNvPicPr/>
+                  </pic:nvPicPr>
+                  <pic:blipFill>
+                    <a:blip r:embed="rId47">
+                      <a:extLst>
+                        <a:ext uri="{28A0092B-C50C-407E-A947-70E740481C1C}">
+                          <a14:useLocalDpi xmlns:a14="http://schemas.microsoft.com/office/drawing/2010/main" val="0"/>
+                        </a:ext>
+                      </a:extLst>
+                    </a:blip>
+                    <a:stretch>
+                      <a:fillRect/>
+                    </a:stretch>
+                  </pic:blipFill>
+                  <pic:spPr>
+                    <a:xfrm>
+                      <a:off x="0" y="0"/>
+                      <a:ext cx="2836068" cy="2127051"/>
+                    </a:xfrm>
+                    <a:prstGeom prst="rect">
+                      <a:avLst/>
+                    </a:prstGeom>
+                  </pic:spPr>
+                </pic:pic>
+              </a:graphicData>
+            </a:graphic>
+          </wp:inline>
+        </w:drawing>
+      </w:r>
+    </w:p>
+    <w:p>
+      <w:pPr>
+        <w:pStyle w:val="Default"/>
         <w:rPr>
           <w:rFonts w:asciiTheme="minorHAnsi" w:hAnsiTheme="minorHAnsi" w:cstheme="minorHAnsi"/>
           <w:b/>
@@ -9993,6 +10452,330 @@
     <w:p>
       <w:pPr>
         <w:pStyle w:val="Default"/>
+        <w:ind w:left="720"/>
+        <w:rPr>
+          <w:rFonts w:asciiTheme="minorHAnsi" w:hAnsiTheme="minorHAnsi" w:cstheme="minorHAnsi"/>
+        </w:rPr>
+      </w:pPr>
+      <w:r>
+        <w:rPr>
+          <w:rFonts w:asciiTheme="minorHAnsi" w:hAnsiTheme="minorHAnsi" w:cstheme="minorHAnsi"/>
+        </w:rPr>
+        <w:t xml:space="preserve">Plot for </w:t>
+      </w:r>
+      <w:r>
+        <w:rPr>
+          <w:position w:val="-12"/>
+        </w:rPr>
+        <w:object w:dxaOrig="1480" w:dyaOrig="360" w14:anchorId="45D1743E">
+          <v:shape id="_x0000_i1142" type="#_x0000_t75" style="width:74.1pt;height:17.9pt" o:ole="">
+            <v:imagedata r:id="rId40" o:title=""/>
+          </v:shape>
+          <o:OLEObject Type="Embed" ProgID="Equation.DSMT4" ShapeID="_x0000_i1142" DrawAspect="Content" ObjectID="_1648932267" r:id="rId48"/>
+        </w:object>
+      </w:r>
+      <w:r>
+        <w:t>:</w:t>
+      </w:r>
+    </w:p>
+    <w:p>
+      <w:pPr>
+        <w:pStyle w:val="Default"/>
+        <w:ind w:left="720"/>
+        <w:rPr>
+          <w:rFonts w:asciiTheme="minorHAnsi" w:hAnsiTheme="minorHAnsi" w:cstheme="minorHAnsi"/>
+        </w:rPr>
+      </w:pPr>
+      <w:r>
+        <w:rPr>
+          <w:rFonts w:asciiTheme="minorHAnsi" w:hAnsiTheme="minorHAnsi" w:cstheme="minorHAnsi"/>
+          <w:sz w:val="28"/>
+          <w:szCs w:val="28"/>
+        </w:rPr>
+        <w:drawing>
+          <wp:inline distT="0" distB="0" distL="0" distR="0" wp14:anchorId="37DF2192" wp14:editId="54D65E83">
+            <wp:extent cx="2836068" cy="2127051"/>
+            <wp:effectExtent l="0" t="0" r="2540" b="6985"/>
+            <wp:docPr id="15" name="Picture 15"/>
+            <wp:cNvGraphicFramePr>
+              <a:graphicFrameLocks xmlns:a="http://schemas.openxmlformats.org/drawingml/2006/main" noChangeAspect="1"/>
+            </wp:cNvGraphicFramePr>
+            <a:graphic xmlns:a="http://schemas.openxmlformats.org/drawingml/2006/main">
+              <a:graphicData uri="http://schemas.openxmlformats.org/drawingml/2006/picture">
+                <pic:pic xmlns:pic="http://schemas.openxmlformats.org/drawingml/2006/picture">
+                  <pic:nvPicPr>
+                    <pic:cNvPr id="1" name=""/>
+                    <pic:cNvPicPr/>
+                  </pic:nvPicPr>
+                  <pic:blipFill>
+                    <a:blip r:embed="rId49">
+                      <a:extLst>
+                        <a:ext uri="{28A0092B-C50C-407E-A947-70E740481C1C}">
+                          <a14:useLocalDpi xmlns:a14="http://schemas.microsoft.com/office/drawing/2010/main" val="0"/>
+                        </a:ext>
+                      </a:extLst>
+                    </a:blip>
+                    <a:stretch>
+                      <a:fillRect/>
+                    </a:stretch>
+                  </pic:blipFill>
+                  <pic:spPr>
+                    <a:xfrm>
+                      <a:off x="0" y="0"/>
+                      <a:ext cx="2836068" cy="2127051"/>
+                    </a:xfrm>
+                    <a:prstGeom prst="rect">
+                      <a:avLst/>
+                    </a:prstGeom>
+                  </pic:spPr>
+                </pic:pic>
+              </a:graphicData>
+            </a:graphic>
+          </wp:inline>
+        </w:drawing>
+      </w:r>
+    </w:p>
+    <w:p>
+      <w:pPr>
+        <w:pStyle w:val="Default"/>
+        <w:ind w:left="720"/>
+        <w:rPr>
+          <w:rFonts w:asciiTheme="minorHAnsi" w:hAnsiTheme="minorHAnsi" w:cstheme="minorHAnsi"/>
+        </w:rPr>
+      </w:pPr>
+      <w:r>
+        <w:rPr>
+          <w:rFonts w:asciiTheme="minorHAnsi" w:hAnsiTheme="minorHAnsi" w:cstheme="minorHAnsi"/>
+        </w:rPr>
+        <w:t xml:space="preserve">Plot for </w:t>
+      </w:r>
+      <w:r>
+        <w:rPr>
+          <w:position w:val="-12"/>
+        </w:rPr>
+        <w:object w:dxaOrig="1900" w:dyaOrig="360" w14:anchorId="0F6544EB">
+          <v:shape id="_x0000_i1143" type="#_x0000_t75" style="width:94.9pt;height:17.9pt" o:ole="">
+            <v:imagedata r:id="rId43" o:title=""/>
+          </v:shape>
+          <o:OLEObject Type="Embed" ProgID="Equation.DSMT4" ShapeID="_x0000_i1143" DrawAspect="Content" ObjectID="_1648932268" r:id="rId50"/>
+        </w:object>
+      </w:r>
+      <w:r>
+        <w:t>:</w:t>
+      </w:r>
+    </w:p>
+    <w:p>
+      <w:pPr>
+        <w:pStyle w:val="Default"/>
+        <w:ind w:left="720"/>
+        <w:rPr>
+          <w:rFonts w:asciiTheme="minorHAnsi" w:hAnsiTheme="minorHAnsi" w:cstheme="minorHAnsi"/>
+        </w:rPr>
+      </w:pPr>
+      <w:r>
+        <w:rPr>
+          <w:rFonts w:asciiTheme="minorHAnsi" w:hAnsiTheme="minorHAnsi" w:cstheme="minorHAnsi"/>
+          <w:sz w:val="28"/>
+          <w:szCs w:val="28"/>
+        </w:rPr>
+        <w:drawing>
+          <wp:inline distT="0" distB="0" distL="0" distR="0" wp14:anchorId="55581708" wp14:editId="2A538B3A">
+            <wp:extent cx="2836068" cy="2127051"/>
+            <wp:effectExtent l="0" t="0" r="2540" b="6985"/>
+            <wp:docPr id="16" name="Picture 16"/>
+            <wp:cNvGraphicFramePr>
+              <a:graphicFrameLocks xmlns:a="http://schemas.openxmlformats.org/drawingml/2006/main" noChangeAspect="1"/>
+            </wp:cNvGraphicFramePr>
+            <a:graphic xmlns:a="http://schemas.openxmlformats.org/drawingml/2006/main">
+              <a:graphicData uri="http://schemas.openxmlformats.org/drawingml/2006/picture">
+                <pic:pic xmlns:pic="http://schemas.openxmlformats.org/drawingml/2006/picture">
+                  <pic:nvPicPr>
+                    <pic:cNvPr id="1" name=""/>
+                    <pic:cNvPicPr/>
+                  </pic:nvPicPr>
+                  <pic:blipFill>
+                    <a:blip r:embed="rId47">
+                      <a:extLst>
+                        <a:ext uri="{28A0092B-C50C-407E-A947-70E740481C1C}">
+                          <a14:useLocalDpi xmlns:a14="http://schemas.microsoft.com/office/drawing/2010/main" val="0"/>
+                        </a:ext>
+                      </a:extLst>
+                    </a:blip>
+                    <a:stretch>
+                      <a:fillRect/>
+                    </a:stretch>
+                  </pic:blipFill>
+                  <pic:spPr>
+                    <a:xfrm>
+                      <a:off x="0" y="0"/>
+                      <a:ext cx="2836068" cy="2127051"/>
+                    </a:xfrm>
+                    <a:prstGeom prst="rect">
+                      <a:avLst/>
+                    </a:prstGeom>
+                  </pic:spPr>
+                </pic:pic>
+              </a:graphicData>
+            </a:graphic>
+          </wp:inline>
+        </w:drawing>
+      </w:r>
+      <w:r>
+        <w:rPr>
+          <w:rFonts w:asciiTheme="minorHAnsi" w:hAnsiTheme="minorHAnsi" w:cstheme="minorHAnsi"/>
+        </w:rPr>
+        <w:br/>
+      </w:r>
+      <w:r>
+        <w:rPr>
+          <w:rFonts w:asciiTheme="minorHAnsi" w:hAnsiTheme="minorHAnsi" w:cstheme="minorHAnsi"/>
+          <w:highlight w:val="yellow"/>
+        </w:rPr>
+        <w:t xml:space="preserve">As we can see clearly the LQR feedback control is better than feedforward because </w:t>
+      </w:r>
+      <w:proofErr w:type="gramStart"/>
+      <w:r>
+        <w:rPr>
+          <w:rFonts w:asciiTheme="minorHAnsi" w:hAnsiTheme="minorHAnsi" w:cstheme="minorHAnsi"/>
+        </w:rPr>
+        <w:t>…..</w:t>
+      </w:r>
+      <w:proofErr w:type="gramEnd"/>
+    </w:p>
+    <w:p>
+      <w:pPr>
+        <w:bidi w:val="0"/>
+        <w:rPr>
+          <w:rFonts w:cstheme="minorHAnsi"/>
+          <w:color w:val="000000"/>
+          <w:sz w:val="24"/>
+          <w:szCs w:val="24"/>
+        </w:rPr>
+      </w:pPr>
+      <w:r>
+        <w:rPr>
+          <w:rFonts w:cstheme="minorHAnsi"/>
+        </w:rPr>
+        <w:br w:type="page"/>
+      </w:r>
+    </w:p>
+    <w:p>
+      <w:pPr>
+        <w:pStyle w:val="Default"/>
+        <w:numPr>
+          <w:ilvl w:val="2"/>
+          <w:numId w:val="18"/>
+        </w:numPr>
+        <w:rPr>
+          <w:rFonts w:asciiTheme="minorHAnsi" w:hAnsiTheme="minorHAnsi" w:cstheme="minorHAnsi"/>
+        </w:rPr>
+      </w:pPr>
+      <w:r>
+        <w:rPr>
+          <w:rFonts w:asciiTheme="minorHAnsi" w:hAnsiTheme="minorHAnsi" w:cstheme="minorHAnsi"/>
+        </w:rPr>
+        <w:lastRenderedPageBreak/>
+        <w:t>Force limitation:</w:t>
+      </w:r>
+      <w:r>
+        <w:rPr>
+          <w:rFonts w:asciiTheme="minorHAnsi" w:hAnsiTheme="minorHAnsi" w:cstheme="minorHAnsi"/>
+          <w:b/>
+          <w:bCs/>
+          <w:u w:val="single"/>
+        </w:rPr>
+        <w:br/>
+      </w:r>
+      <w:r>
+        <w:rPr>
+          <w:rFonts w:asciiTheme="minorHAnsi" w:hAnsiTheme="minorHAnsi" w:cstheme="minorHAnsi"/>
+          <w:b/>
+          <w:bCs/>
+          <w:u w:val="single"/>
+        </w:rPr>
+        <w:br/>
+      </w:r>
+      <w:r>
+        <w:rPr>
+          <w:rFonts w:asciiTheme="minorHAnsi" w:hAnsiTheme="minorHAnsi" w:cstheme="minorHAnsi"/>
+        </w:rPr>
+        <w:t xml:space="preserve">Plot for </w:t>
+      </w:r>
+      <w:r>
+        <w:rPr>
+          <w:position w:val="-6"/>
+        </w:rPr>
+        <w:object w:dxaOrig="999" w:dyaOrig="279" w14:anchorId="1586C7EB">
+          <v:shape id="_x0000_i1172" type="#_x0000_t75" style="width:49.95pt;height:14.15pt" o:ole="">
+            <v:imagedata r:id="rId37" o:title=""/>
+          </v:shape>
+          <o:OLEObject Type="Embed" ProgID="Equation.DSMT4" ShapeID="_x0000_i1172" DrawAspect="Content" ObjectID="_1648932269" r:id="rId51"/>
+        </w:object>
+      </w:r>
+      <w:r>
+        <w:t>:</w:t>
+      </w:r>
+    </w:p>
+    <w:p>
+      <w:pPr>
+        <w:pStyle w:val="Default"/>
+        <w:ind w:left="720"/>
+        <w:rPr>
+          <w:rFonts w:asciiTheme="minorHAnsi" w:hAnsiTheme="minorHAnsi" w:cstheme="minorHAnsi"/>
+        </w:rPr>
+      </w:pPr>
+      <w:r>
+        <w:rPr>
+          <w:rFonts w:asciiTheme="minorHAnsi" w:hAnsiTheme="minorHAnsi" w:cstheme="minorHAnsi"/>
+          <w:sz w:val="28"/>
+          <w:szCs w:val="28"/>
+        </w:rPr>
+        <w:drawing>
+          <wp:inline distT="0" distB="0" distL="0" distR="0" wp14:anchorId="5D4ECE7C" wp14:editId="6C796C12">
+            <wp:extent cx="2836068" cy="2127051"/>
+            <wp:effectExtent l="0" t="0" r="2540" b="6985"/>
+            <wp:docPr id="26" name="Picture 26"/>
+            <wp:cNvGraphicFramePr>
+              <a:graphicFrameLocks xmlns:a="http://schemas.openxmlformats.org/drawingml/2006/main" noChangeAspect="1"/>
+            </wp:cNvGraphicFramePr>
+            <a:graphic xmlns:a="http://schemas.openxmlformats.org/drawingml/2006/main">
+              <a:graphicData uri="http://schemas.openxmlformats.org/drawingml/2006/picture">
+                <pic:pic xmlns:pic="http://schemas.openxmlformats.org/drawingml/2006/picture">
+                  <pic:nvPicPr>
+                    <pic:cNvPr id="1" name=""/>
+                    <pic:cNvPicPr/>
+                  </pic:nvPicPr>
+                  <pic:blipFill>
+                    <a:blip r:embed="rId52">
+                      <a:extLst>
+                        <a:ext uri="{28A0092B-C50C-407E-A947-70E740481C1C}">
+                          <a14:useLocalDpi xmlns:a14="http://schemas.microsoft.com/office/drawing/2010/main" val="0"/>
+                        </a:ext>
+                      </a:extLst>
+                    </a:blip>
+                    <a:stretch>
+                      <a:fillRect/>
+                    </a:stretch>
+                  </pic:blipFill>
+                  <pic:spPr>
+                    <a:xfrm>
+                      <a:off x="0" y="0"/>
+                      <a:ext cx="2836068" cy="2127051"/>
+                    </a:xfrm>
+                    <a:prstGeom prst="rect">
+                      <a:avLst/>
+                    </a:prstGeom>
+                  </pic:spPr>
+                </pic:pic>
+              </a:graphicData>
+            </a:graphic>
+          </wp:inline>
+        </w:drawing>
+      </w:r>
+    </w:p>
+    <w:p>
+      <w:pPr>
+        <w:pStyle w:val="Default"/>
         <w:rPr>
           <w:rFonts w:asciiTheme="minorHAnsi" w:hAnsiTheme="minorHAnsi" w:cstheme="minorHAnsi"/>
           <w:b/>
@@ -10006,18 +10789,179 @@
     <w:p>
       <w:pPr>
         <w:pStyle w:val="Default"/>
+        <w:ind w:left="720"/>
+        <w:rPr>
+          <w:rFonts w:asciiTheme="minorHAnsi" w:hAnsiTheme="minorHAnsi" w:cstheme="minorHAnsi"/>
+        </w:rPr>
+      </w:pPr>
+      <w:r>
+        <w:rPr>
+          <w:rFonts w:asciiTheme="minorHAnsi" w:hAnsiTheme="minorHAnsi" w:cstheme="minorHAnsi"/>
+        </w:rPr>
+        <w:t xml:space="preserve">Plot for </w:t>
+      </w:r>
+      <w:r>
+        <w:rPr>
+          <w:position w:val="-12"/>
+        </w:rPr>
+        <w:object w:dxaOrig="1480" w:dyaOrig="360" w14:anchorId="6EB03F6F">
+          <v:shape id="_x0000_i1163" type="#_x0000_t75" style="width:74.1pt;height:17.9pt" o:ole="">
+            <v:imagedata r:id="rId40" o:title=""/>
+          </v:shape>
+          <o:OLEObject Type="Embed" ProgID="Equation.DSMT4" ShapeID="_x0000_i1163" DrawAspect="Content" ObjectID="_1648932270" r:id="rId53"/>
+        </w:object>
+      </w:r>
+      <w:r>
+        <w:t>:</w:t>
+      </w:r>
+    </w:p>
+    <w:p>
+      <w:pPr>
+        <w:pStyle w:val="Default"/>
+        <w:ind w:left="720"/>
+        <w:rPr>
+          <w:rFonts w:asciiTheme="minorHAnsi" w:hAnsiTheme="minorHAnsi" w:cstheme="minorHAnsi"/>
+        </w:rPr>
+      </w:pPr>
+      <w:r>
         <w:rPr>
           <w:rFonts w:asciiTheme="minorHAnsi" w:hAnsiTheme="minorHAnsi" w:cstheme="minorHAnsi"/>
           <w:sz w:val="28"/>
           <w:szCs w:val="28"/>
-          <w:u w:val="single"/>
-        </w:rPr>
-      </w:pPr>
+        </w:rPr>
+        <w:drawing>
+          <wp:inline distT="0" distB="0" distL="0" distR="0" wp14:anchorId="45534E13" wp14:editId="7DAB9E31">
+            <wp:extent cx="2836068" cy="2127051"/>
+            <wp:effectExtent l="0" t="0" r="2540" b="6985"/>
+            <wp:docPr id="27" name="Picture 27"/>
+            <wp:cNvGraphicFramePr>
+              <a:graphicFrameLocks xmlns:a="http://schemas.openxmlformats.org/drawingml/2006/main" noChangeAspect="1"/>
+            </wp:cNvGraphicFramePr>
+            <a:graphic xmlns:a="http://schemas.openxmlformats.org/drawingml/2006/main">
+              <a:graphicData uri="http://schemas.openxmlformats.org/drawingml/2006/picture">
+                <pic:pic xmlns:pic="http://schemas.openxmlformats.org/drawingml/2006/picture">
+                  <pic:nvPicPr>
+                    <pic:cNvPr id="1" name=""/>
+                    <pic:cNvPicPr/>
+                  </pic:nvPicPr>
+                  <pic:blipFill>
+                    <a:blip r:embed="rId54">
+                      <a:extLst>
+                        <a:ext uri="{28A0092B-C50C-407E-A947-70E740481C1C}">
+                          <a14:useLocalDpi xmlns:a14="http://schemas.microsoft.com/office/drawing/2010/main" val="0"/>
+                        </a:ext>
+                      </a:extLst>
+                    </a:blip>
+                    <a:stretch>
+                      <a:fillRect/>
+                    </a:stretch>
+                  </pic:blipFill>
+                  <pic:spPr>
+                    <a:xfrm>
+                      <a:off x="0" y="0"/>
+                      <a:ext cx="2836068" cy="2127051"/>
+                    </a:xfrm>
+                    <a:prstGeom prst="rect">
+                      <a:avLst/>
+                    </a:prstGeom>
+                  </pic:spPr>
+                </pic:pic>
+              </a:graphicData>
+            </a:graphic>
+          </wp:inline>
+        </w:drawing>
+      </w:r>
     </w:p>
     <w:p>
       <w:pPr>
         <w:pStyle w:val="Default"/>
-        <w:ind w:left="1440"/>
+        <w:ind w:left="720"/>
+        <w:rPr>
+          <w:rFonts w:asciiTheme="minorHAnsi" w:hAnsiTheme="minorHAnsi" w:cstheme="minorHAnsi"/>
+        </w:rPr>
+      </w:pPr>
+      <w:r>
+        <w:rPr>
+          <w:rFonts w:asciiTheme="minorHAnsi" w:hAnsiTheme="minorHAnsi" w:cstheme="minorHAnsi"/>
+        </w:rPr>
+        <w:t xml:space="preserve">Plot for </w:t>
+      </w:r>
+      <w:r>
+        <w:rPr>
+          <w:position w:val="-12"/>
+        </w:rPr>
+        <w:object w:dxaOrig="1900" w:dyaOrig="360" w14:anchorId="7A7E86F2">
+          <v:shape id="_x0000_i1164" type="#_x0000_t75" style="width:94.9pt;height:17.9pt" o:ole="">
+            <v:imagedata r:id="rId43" o:title=""/>
+          </v:shape>
+          <o:OLEObject Type="Embed" ProgID="Equation.DSMT4" ShapeID="_x0000_i1164" DrawAspect="Content" ObjectID="_1648932271" r:id="rId55"/>
+        </w:object>
+      </w:r>
+      <w:r>
+        <w:t>:</w:t>
+      </w:r>
+    </w:p>
+    <w:p>
+      <w:pPr>
+        <w:pStyle w:val="Default"/>
+        <w:ind w:left="1224"/>
+        <w:rPr>
+          <w:rFonts w:asciiTheme="minorHAnsi" w:hAnsiTheme="minorHAnsi" w:cstheme="minorHAnsi"/>
+        </w:rPr>
+      </w:pPr>
+      <w:r>
+        <w:rPr>
+          <w:rFonts w:asciiTheme="minorHAnsi" w:hAnsiTheme="minorHAnsi" w:cstheme="minorHAnsi"/>
+          <w:sz w:val="28"/>
+          <w:szCs w:val="28"/>
+        </w:rPr>
+        <w:drawing>
+          <wp:inline distT="0" distB="0" distL="0" distR="0" wp14:anchorId="636CE808" wp14:editId="3EF86283">
+            <wp:extent cx="2836068" cy="2127051"/>
+            <wp:effectExtent l="0" t="0" r="2540" b="6985"/>
+            <wp:docPr id="28" name="Picture 28"/>
+            <wp:cNvGraphicFramePr>
+              <a:graphicFrameLocks xmlns:a="http://schemas.openxmlformats.org/drawingml/2006/main" noChangeAspect="1"/>
+            </wp:cNvGraphicFramePr>
+            <a:graphic xmlns:a="http://schemas.openxmlformats.org/drawingml/2006/main">
+              <a:graphicData uri="http://schemas.openxmlformats.org/drawingml/2006/picture">
+                <pic:pic xmlns:pic="http://schemas.openxmlformats.org/drawingml/2006/picture">
+                  <pic:nvPicPr>
+                    <pic:cNvPr id="1" name=""/>
+                    <pic:cNvPicPr/>
+                  </pic:nvPicPr>
+                  <pic:blipFill>
+                    <a:blip r:embed="rId56">
+                      <a:extLst>
+                        <a:ext uri="{28A0092B-C50C-407E-A947-70E740481C1C}">
+                          <a14:useLocalDpi xmlns:a14="http://schemas.microsoft.com/office/drawing/2010/main" val="0"/>
+                        </a:ext>
+                      </a:extLst>
+                    </a:blip>
+                    <a:stretch>
+                      <a:fillRect/>
+                    </a:stretch>
+                  </pic:blipFill>
+                  <pic:spPr>
+                    <a:xfrm>
+                      <a:off x="0" y="0"/>
+                      <a:ext cx="2836068" cy="2127051"/>
+                    </a:xfrm>
+                    <a:prstGeom prst="rect">
+                      <a:avLst/>
+                    </a:prstGeom>
+                  </pic:spPr>
+                </pic:pic>
+              </a:graphicData>
+            </a:graphic>
+          </wp:inline>
+        </w:drawing>
+      </w:r>
+    </w:p>
+    <w:p>
+      <w:pPr>
+        <w:pStyle w:val="Default"/>
+        <w:ind w:left="1224"/>
         <w:rPr>
           <w:rFonts w:asciiTheme="minorHAnsi" w:hAnsiTheme="minorHAnsi" w:cstheme="minorHAnsi"/>
           <w:b/>
@@ -10025,42 +10969,23 @@
           <w:u w:val="single"/>
         </w:rPr>
       </w:pPr>
-    </w:p>
-    <w:p>
-      <w:pPr>
-        <w:pStyle w:val="Default"/>
-        <w:ind w:left="720"/>
-        <w:rPr>
-          <w:rFonts w:asciiTheme="minorHAnsi" w:hAnsiTheme="minorHAnsi" w:cstheme="minorHAnsi"/>
-          <w:b/>
-          <w:bCs/>
-          <w:u w:val="single"/>
-        </w:rPr>
-      </w:pPr>
-    </w:p>
-    <w:p>
-      <w:pPr>
-        <w:pStyle w:val="Default"/>
-        <w:ind w:left="720"/>
-        <w:rPr>
-          <w:rFonts w:asciiTheme="minorHAnsi" w:hAnsiTheme="minorHAnsi" w:cstheme="minorHAnsi"/>
-          <w:b/>
-          <w:bCs/>
-          <w:u w:val="single"/>
-        </w:rPr>
-      </w:pPr>
-    </w:p>
-    <w:p>
-      <w:pPr>
-        <w:pStyle w:val="Default"/>
-        <w:ind w:left="1440"/>
-        <w:rPr>
-          <w:rFonts w:asciiTheme="minorHAnsi" w:hAnsiTheme="minorHAnsi" w:cstheme="minorHAnsi"/>
-          <w:b/>
-          <w:bCs/>
-          <w:u w:val="single"/>
-        </w:rPr>
-      </w:pPr>
+      <w:proofErr w:type="spellStart"/>
+      <w:r>
+        <w:rPr>
+          <w:rFonts w:asciiTheme="minorHAnsi" w:hAnsiTheme="minorHAnsi" w:cstheme="minorHAnsi"/>
+          <w:highlight w:val="yellow"/>
+        </w:rPr>
+        <w:t>fdjshfgjds</w:t>
+      </w:r>
+      <w:bookmarkStart w:id="0" w:name="_GoBack"/>
+      <w:bookmarkEnd w:id="0"/>
+      <w:proofErr w:type="spellEnd"/>
+      <w:r>
+        <w:rPr>
+          <w:rFonts w:asciiTheme="minorHAnsi" w:hAnsiTheme="minorHAnsi" w:cstheme="minorHAnsi"/>
+        </w:rPr>
+        <w:br/>
+      </w:r>
     </w:p>
     <w:sectPr>
       <w:pgSz w:w="11906" w:h="16838"/>
@@ -13574,7 +14499,7 @@
 </file>
 
 <file path=customXml/itemProps1.xml><?xml version="1.0" encoding="utf-8"?>
-<ds:datastoreItem xmlns:ds="http://schemas.openxmlformats.org/officeDocument/2006/customXml" ds:itemID="{E7DD60F3-2D7E-497C-9079-F9454A1752DC}">
+<ds:datastoreItem xmlns:ds="http://schemas.openxmlformats.org/officeDocument/2006/customXml" ds:itemID="{73A832A9-FAF2-4710-818C-CFB9EAA3F90D}">
   <ds:schemaRefs>
     <ds:schemaRef ds:uri="http://schemas.openxmlformats.org/officeDocument/2006/bibliography"/>
   </ds:schemaRefs>

</xml_diff>

<commit_message>
finish docx file and LQR
</commit_message>
<xml_diff>
--- a/HW_2/HW_2_SOL.docx
+++ b/HW_2/HW_2_SOL.docx
@@ -108,7 +108,7 @@
           <v:shape id="_x0000_i1025" type="#_x0000_t75" style="width:77pt;height:16.25pt" o:ole="">
             <v:imagedata r:id="rId6" o:title=""/>
           </v:shape>
-          <o:OLEObject Type="Embed" ProgID="Equation.DSMT4" ShapeID="_x0000_i1025" DrawAspect="Content" ObjectID="_1648970416" r:id="rId7"/>
+          <o:OLEObject Type="Embed" ProgID="Equation.DSMT4" ShapeID="_x0000_i1025" DrawAspect="Content" ObjectID="_1649056627" r:id="rId7"/>
         </w:object>
       </w:r>
       <w:r>
@@ -283,7 +283,7 @@
           <v:shape id="_x0000_i1026" type="#_x0000_t75" style="width:79.1pt;height:20pt" o:ole="">
             <v:imagedata r:id="rId8" o:title=""/>
           </v:shape>
-          <o:OLEObject Type="Embed" ProgID="Equation.DSMT4" ShapeID="_x0000_i1026" DrawAspect="Content" ObjectID="_1648970417" r:id="rId9"/>
+          <o:OLEObject Type="Embed" ProgID="Equation.DSMT4" ShapeID="_x0000_i1026" DrawAspect="Content" ObjectID="_1649056628" r:id="rId9"/>
         </w:object>
       </w:r>
       <w:r>
@@ -1124,7 +1124,7 @@
           <v:shape id="_x0000_i1027" type="#_x0000_t75" style="width:11.65pt;height:10.8pt" o:ole="">
             <v:imagedata r:id="rId10" o:title=""/>
           </v:shape>
-          <o:OLEObject Type="Embed" ProgID="Equation.DSMT4" ShapeID="_x0000_i1027" DrawAspect="Content" ObjectID="_1648970418" r:id="rId11"/>
+          <o:OLEObject Type="Embed" ProgID="Equation.DSMT4" ShapeID="_x0000_i1027" DrawAspect="Content" ObjectID="_1649056629" r:id="rId11"/>
         </w:object>
       </w:r>
       <w:r>
@@ -1141,7 +1141,7 @@
           <v:shape id="_x0000_i1028" type="#_x0000_t75" style="width:29.95pt;height:14.15pt" o:ole="">
             <v:imagedata r:id="rId12" o:title=""/>
           </v:shape>
-          <o:OLEObject Type="Embed" ProgID="Equation.DSMT4" ShapeID="_x0000_i1028" DrawAspect="Content" ObjectID="_1648970419" r:id="rId13"/>
+          <o:OLEObject Type="Embed" ProgID="Equation.DSMT4" ShapeID="_x0000_i1028" DrawAspect="Content" ObjectID="_1649056630" r:id="rId13"/>
         </w:object>
       </w:r>
       <w:r>
@@ -1195,7 +1195,7 @@
           <v:shape id="_x0000_i1029" type="#_x0000_t75" style="width:44.95pt;height:14.15pt" o:ole="">
             <v:imagedata r:id="rId14" o:title=""/>
           </v:shape>
-          <o:OLEObject Type="Embed" ProgID="Equation.DSMT4" ShapeID="_x0000_i1029" DrawAspect="Content" ObjectID="_1648970420" r:id="rId15"/>
+          <o:OLEObject Type="Embed" ProgID="Equation.DSMT4" ShapeID="_x0000_i1029" DrawAspect="Content" ObjectID="_1649056631" r:id="rId15"/>
         </w:object>
       </w:r>
       <w:r>
@@ -1225,7 +1225,7 @@
           <v:shape id="_x0000_i1030" type="#_x0000_t75" style="width:27.9pt;height:14.15pt" o:ole="">
             <v:imagedata r:id="rId16" o:title=""/>
           </v:shape>
-          <o:OLEObject Type="Embed" ProgID="Equation.DSMT4" ShapeID="_x0000_i1030" DrawAspect="Content" ObjectID="_1648970421" r:id="rId17"/>
+          <o:OLEObject Type="Embed" ProgID="Equation.DSMT4" ShapeID="_x0000_i1030" DrawAspect="Content" ObjectID="_1649056632" r:id="rId17"/>
         </w:object>
       </w:r>
       <w:r>
@@ -1243,7 +1243,7 @@
           <v:shape id="_x0000_i1031" type="#_x0000_t75" style="width:27.9pt;height:14.15pt" o:ole="">
             <v:imagedata r:id="rId16" o:title=""/>
           </v:shape>
-          <o:OLEObject Type="Embed" ProgID="Equation.DSMT4" ShapeID="_x0000_i1031" DrawAspect="Content" ObjectID="_1648970422" r:id="rId18"/>
+          <o:OLEObject Type="Embed" ProgID="Equation.DSMT4" ShapeID="_x0000_i1031" DrawAspect="Content" ObjectID="_1649056633" r:id="rId18"/>
         </w:object>
       </w:r>
       <w:r>
@@ -1268,7 +1268,7 @@
           <v:shape id="_x0000_i1032" type="#_x0000_t75" style="width:37.05pt;height:10.8pt" o:ole="">
             <v:imagedata r:id="rId19" o:title=""/>
           </v:shape>
-          <o:OLEObject Type="Embed" ProgID="Equation.DSMT4" ShapeID="_x0000_i1032" DrawAspect="Content" ObjectID="_1648970423" r:id="rId20"/>
+          <o:OLEObject Type="Embed" ProgID="Equation.DSMT4" ShapeID="_x0000_i1032" DrawAspect="Content" ObjectID="_1649056634" r:id="rId20"/>
         </w:object>
       </w:r>
       <w:r>
@@ -1309,7 +1309,7 @@
           <v:shape id="_x0000_i1033" type="#_x0000_t75" style="width:29.95pt;height:14.15pt" o:ole="">
             <v:imagedata r:id="rId12" o:title=""/>
           </v:shape>
-          <o:OLEObject Type="Embed" ProgID="Equation.DSMT4" ShapeID="_x0000_i1033" DrawAspect="Content" ObjectID="_1648970424" r:id="rId21"/>
+          <o:OLEObject Type="Embed" ProgID="Equation.DSMT4" ShapeID="_x0000_i1033" DrawAspect="Content" ObjectID="_1649056635" r:id="rId21"/>
         </w:object>
       </w:r>
       <w:r>
@@ -1352,7 +1352,7 @@
           <v:shape id="_x0000_i1034" type="#_x0000_t75" style="width:44.95pt;height:14.15pt" o:ole="">
             <v:imagedata r:id="rId22" o:title=""/>
           </v:shape>
-          <o:OLEObject Type="Embed" ProgID="Equation.DSMT4" ShapeID="_x0000_i1034" DrawAspect="Content" ObjectID="_1648970425" r:id="rId23"/>
+          <o:OLEObject Type="Embed" ProgID="Equation.DSMT4" ShapeID="_x0000_i1034" DrawAspect="Content" ObjectID="_1649056636" r:id="rId23"/>
         </w:object>
       </w:r>
       <w:r>
@@ -1430,7 +1430,7 @@
           <v:shape id="_x0000_i1035" type="#_x0000_t75" style="width:37.05pt;height:10.8pt" o:ole="">
             <v:imagedata r:id="rId19" o:title=""/>
           </v:shape>
-          <o:OLEObject Type="Embed" ProgID="Equation.DSMT4" ShapeID="_x0000_i1035" DrawAspect="Content" ObjectID="_1648970426" r:id="rId24"/>
+          <o:OLEObject Type="Embed" ProgID="Equation.DSMT4" ShapeID="_x0000_i1035" DrawAspect="Content" ObjectID="_1649056637" r:id="rId24"/>
         </w:object>
       </w:r>
       <w:r>
@@ -1460,7 +1460,7 @@
           <v:shape id="_x0000_i1036" type="#_x0000_t75" style="width:11.65pt;height:10.4pt" o:ole="">
             <v:imagedata r:id="rId25" o:title=""/>
           </v:shape>
-          <o:OLEObject Type="Embed" ProgID="Equation.DSMT4" ShapeID="_x0000_i1036" DrawAspect="Content" ObjectID="_1648970427" r:id="rId26"/>
+          <o:OLEObject Type="Embed" ProgID="Equation.DSMT4" ShapeID="_x0000_i1036" DrawAspect="Content" ObjectID="_1649056638" r:id="rId26"/>
         </w:object>
       </w:r>
       <w:r>
@@ -7971,24 +7971,24 @@
           <v:shape id="_x0000_i1037" type="#_x0000_t75" style="width:1in;height:1in" o:ole="">
             <v:imagedata r:id="rId27" o:title=""/>
           </v:shape>
-          <o:OLEObject Type="Embed" ProgID="Equation.DSMT4" ShapeID="_x0000_i1037" DrawAspect="Content" ObjectID="_1648970428" r:id="rId28"/>
+          <o:OLEObject Type="Embed" ProgID="Equation.DSMT4" ShapeID="_x0000_i1037" DrawAspect="Content" ObjectID="_1649056639" r:id="rId28"/>
         </w:object>
       </w:r>
       <w:r>
         <w:rPr>
           <w:rFonts w:asciiTheme="minorHAnsi" w:hAnsiTheme="minorHAnsi" w:cstheme="minorHAnsi"/>
         </w:rPr>
-        <w:t xml:space="preserve">and R is 1, therefore it creates a cost function of </w:t>
-      </w:r>
-      <w:r>
-        <w:rPr>
-          <w:rFonts w:asciiTheme="minorHAnsi" w:hAnsiTheme="minorHAnsi" w:cstheme="minorHAnsi"/>
-        </w:rPr>
-        <w:object w:dxaOrig="1719" w:dyaOrig="380" w14:anchorId="67C8AF61">
-          <v:shape id="_x0000_i1038" type="#_x0000_t75" style="width:86.15pt;height:19.15pt" o:ole="">
+        <w:t>and R is 1, therefore it creates a cost function of</w:t>
+      </w:r>
+      <w:r>
+        <w:rPr>
+          <w:rFonts w:asciiTheme="minorHAnsi" w:hAnsiTheme="minorHAnsi" w:cstheme="minorHAnsi"/>
+        </w:rPr>
+        <w:object w:dxaOrig="1719" w:dyaOrig="380" w14:anchorId="082C39BF">
+          <v:shape id="_x0000_i1055" type="#_x0000_t75" style="width:86.15pt;height:19.15pt" o:ole="">
             <v:imagedata r:id="rId29" o:title=""/>
           </v:shape>
-          <o:OLEObject Type="Embed" ProgID="Equation.DSMT4" ShapeID="_x0000_i1038" DrawAspect="Content" ObjectID="_1648970429" r:id="rId30"/>
+          <o:OLEObject Type="Embed" ProgID="Equation.DSMT4" ShapeID="_x0000_i1055" DrawAspect="Content" ObjectID="_1649056640" r:id="rId30"/>
         </w:object>
       </w:r>
       <w:r>
@@ -8023,7 +8023,7 @@
           <v:shape id="_x0000_i1039" type="#_x0000_t75" style="width:10pt;height:14.15pt" o:ole="">
             <v:imagedata r:id="rId31" o:title=""/>
           </v:shape>
-          <o:OLEObject Type="Embed" ProgID="Equation.DSMT4" ShapeID="_x0000_i1039" DrawAspect="Content" ObjectID="_1648970430" r:id="rId32"/>
+          <o:OLEObject Type="Embed" ProgID="Equation.DSMT4" ShapeID="_x0000_i1039" DrawAspect="Content" ObjectID="_1649056641" r:id="rId32"/>
         </w:object>
       </w:r>
       <w:r>
@@ -8078,7 +8078,61 @@
         <w:rPr>
           <w:rFonts w:asciiTheme="minorHAnsi" w:hAnsiTheme="minorHAnsi" w:cstheme="minorHAnsi"/>
         </w:rPr>
-        <w:t>it changes over time very costly that way the controller should avoid moving the cart.</w:t>
+        <w:t>the</w:t>
+      </w:r>
+      <w:r>
+        <w:rPr>
+          <w:rFonts w:asciiTheme="minorHAnsi" w:hAnsiTheme="minorHAnsi" w:cstheme="minorHAnsi"/>
+        </w:rPr>
+        <w:t xml:space="preserve"> changes over time</w:t>
+      </w:r>
+      <w:r>
+        <w:rPr>
+          <w:rFonts w:asciiTheme="minorHAnsi" w:hAnsiTheme="minorHAnsi" w:cstheme="minorHAnsi"/>
+        </w:rPr>
+        <w:t>, aka velocity and a</w:t>
+      </w:r>
+      <w:r>
+        <w:rPr>
+          <w:rFonts w:asciiTheme="minorHAnsi" w:hAnsiTheme="minorHAnsi" w:cstheme="minorHAnsi"/>
+        </w:rPr>
+        <w:t>ngular velocity</w:t>
+      </w:r>
+      <w:r>
+        <w:rPr>
+          <w:rFonts w:asciiTheme="minorHAnsi" w:hAnsiTheme="minorHAnsi" w:cstheme="minorHAnsi"/>
+        </w:rPr>
+        <w:t>,</w:t>
+      </w:r>
+      <w:r>
+        <w:rPr>
+          <w:rFonts w:asciiTheme="minorHAnsi" w:hAnsiTheme="minorHAnsi" w:cstheme="minorHAnsi"/>
+        </w:rPr>
+        <w:t xml:space="preserve"> very costly </w:t>
+      </w:r>
+      <w:r>
+        <w:rPr>
+          <w:rFonts w:asciiTheme="minorHAnsi" w:hAnsiTheme="minorHAnsi" w:cstheme="minorHAnsi"/>
+        </w:rPr>
+        <w:t xml:space="preserve">in </w:t>
+      </w:r>
+      <w:r>
+        <w:rPr>
+          <w:rFonts w:asciiTheme="minorHAnsi" w:hAnsiTheme="minorHAnsi" w:cstheme="minorHAnsi"/>
+        </w:rPr>
+        <w:t>that way the controller should avoid moving the cart</w:t>
+      </w:r>
+      <w:r>
+        <w:rPr>
+          <w:rFonts w:asciiTheme="minorHAnsi" w:hAnsiTheme="minorHAnsi" w:cstheme="minorHAnsi"/>
+        </w:rPr>
+        <w:t xml:space="preserve"> very fast</w:t>
+      </w:r>
+      <w:r>
+        <w:rPr>
+          <w:rFonts w:asciiTheme="minorHAnsi" w:hAnsiTheme="minorHAnsi" w:cstheme="minorHAnsi"/>
+        </w:rPr>
+        <w:t>.</w:t>
       </w:r>
     </w:p>
     <w:p>
@@ -8115,7 +8169,7 @@
           <v:shape id="_x0000_i1040" type="#_x0000_t75" style="width:10pt;height:14.15pt" o:ole="">
             <v:imagedata r:id="rId33" o:title=""/>
           </v:shape>
-          <o:OLEObject Type="Embed" ProgID="Equation.DSMT4" ShapeID="_x0000_i1040" DrawAspect="Content" ObjectID="_1648970431" r:id="rId34"/>
+          <o:OLEObject Type="Embed" ProgID="Equation.DSMT4" ShapeID="_x0000_i1040" DrawAspect="Content" ObjectID="_1649056642" r:id="rId34"/>
         </w:object>
       </w:r>
       <w:r>
@@ -8132,7 +8186,7 @@
           <v:shape id="_x0000_i1041" type="#_x0000_t75" style="width:124pt;height:17.9pt" o:ole="">
             <v:imagedata r:id="rId35" o:title=""/>
           </v:shape>
-          <o:OLEObject Type="Embed" ProgID="Equation.DSMT4" ShapeID="_x0000_i1041" DrawAspect="Content" ObjectID="_1648970432" r:id="rId36"/>
+          <o:OLEObject Type="Embed" ProgID="Equation.DSMT4" ShapeID="_x0000_i1041" DrawAspect="Content" ObjectID="_1649056643" r:id="rId36"/>
         </w:object>
       </w:r>
       <w:r>
@@ -8141,26 +8195,48 @@
         </w:rPr>
         <w:t xml:space="preserve">the controller cannot stabilize the mass and it </w:t>
       </w:r>
-      <w:proofErr w:type="spellStart"/>
-      <w:r>
-        <w:rPr>
-          <w:rFonts w:asciiTheme="minorHAnsi" w:hAnsiTheme="minorHAnsi" w:cstheme="minorHAnsi"/>
-        </w:rPr>
-        <w:t>losses</w:t>
-      </w:r>
-      <w:proofErr w:type="spellEnd"/>
-      <w:r>
-        <w:rPr>
-          <w:rFonts w:asciiTheme="minorHAnsi" w:hAnsiTheme="minorHAnsi" w:cstheme="minorHAnsi"/>
-        </w:rPr>
-        <w:t xml:space="preserve"> control, we think this happens because as we claimed before the controller doesn't want to pay for big </w:t>
+      <w:r>
+        <w:rPr>
+          <w:rFonts w:asciiTheme="minorHAnsi" w:hAnsiTheme="minorHAnsi" w:cstheme="minorHAnsi"/>
+        </w:rPr>
+        <w:t>loses</w:t>
+      </w:r>
+      <w:r>
+        <w:rPr>
+          <w:rFonts w:asciiTheme="minorHAnsi" w:hAnsiTheme="minorHAnsi" w:cstheme="minorHAnsi"/>
+        </w:rPr>
+        <w:t xml:space="preserve"> control, we think this happens </w:t>
       </w:r>
       <w:r>
         <w:rPr>
           <w:rFonts w:asciiTheme="minorHAnsi" w:hAnsiTheme="minorHAnsi" w:cstheme="minorHAnsi"/>
         </w:rPr>
         <w:lastRenderedPageBreak/>
-        <w:t>changes but small ones cannot stabilize it.</w:t>
+        <w:t xml:space="preserve">because as we claimed before the controller doesn't want to pay for big changes but </w:t>
+      </w:r>
+      <w:r>
+        <w:rPr>
+          <w:rFonts w:asciiTheme="minorHAnsi" w:hAnsiTheme="minorHAnsi" w:cstheme="minorHAnsi"/>
+        </w:rPr>
+        <w:t xml:space="preserve">few </w:t>
+      </w:r>
+      <w:r>
+        <w:rPr>
+          <w:rFonts w:asciiTheme="minorHAnsi" w:hAnsiTheme="minorHAnsi" w:cstheme="minorHAnsi"/>
+        </w:rPr>
+        <w:t xml:space="preserve">small </w:t>
+      </w:r>
+      <w:r>
+        <w:rPr>
+          <w:rFonts w:asciiTheme="minorHAnsi" w:hAnsiTheme="minorHAnsi" w:cstheme="minorHAnsi"/>
+        </w:rPr>
+        <w:t xml:space="preserve">changes </w:t>
+      </w:r>
+      <w:r>
+        <w:rPr>
+          <w:rFonts w:asciiTheme="minorHAnsi" w:hAnsiTheme="minorHAnsi" w:cstheme="minorHAnsi"/>
+        </w:rPr>
+        <w:t>cannot stabilize it.</w:t>
       </w:r>
       <w:r>
         <w:rPr>
@@ -8191,7 +8267,7 @@
           <v:shape id="_x0000_i1042" type="#_x0000_t75" style="width:49.95pt;height:14.15pt" o:ole="">
             <v:imagedata r:id="rId37" o:title=""/>
           </v:shape>
-          <o:OLEObject Type="Embed" ProgID="Equation.DSMT4" ShapeID="_x0000_i1042" DrawAspect="Content" ObjectID="_1648970433" r:id="rId38"/>
+          <o:OLEObject Type="Embed" ProgID="Equation.DSMT4" ShapeID="_x0000_i1042" DrawAspect="Content" ObjectID="_1649056644" r:id="rId38"/>
         </w:object>
       </w:r>
       <w:r>
@@ -8291,7 +8367,7 @@
           <v:shape id="_x0000_i1043" type="#_x0000_t75" style="width:74.1pt;height:17.9pt" o:ole="">
             <v:imagedata r:id="rId40" o:title=""/>
           </v:shape>
-          <o:OLEObject Type="Embed" ProgID="Equation.DSMT4" ShapeID="_x0000_i1043" DrawAspect="Content" ObjectID="_1648970434" r:id="rId41"/>
+          <o:OLEObject Type="Embed" ProgID="Equation.DSMT4" ShapeID="_x0000_i1043" DrawAspect="Content" ObjectID="_1649056645" r:id="rId41"/>
         </w:object>
       </w:r>
       <w:r>
@@ -8378,7 +8454,7 @@
           <v:shape id="_x0000_i1044" type="#_x0000_t75" style="width:94.9pt;height:17.9pt" o:ole="">
             <v:imagedata r:id="rId43" o:title=""/>
           </v:shape>
-          <o:OLEObject Type="Embed" ProgID="Equation.DSMT4" ShapeID="_x0000_i1044" DrawAspect="Content" ObjectID="_1648970435" r:id="rId44"/>
+          <o:OLEObject Type="Embed" ProgID="Equation.DSMT4" ShapeID="_x0000_i1044" DrawAspect="Content" ObjectID="_1649056646" r:id="rId44"/>
         </w:object>
       </w:r>
       <w:r>
@@ -8465,7 +8541,7 @@
           <v:shape id="_x0000_i1045" type="#_x0000_t75" style="width:74.1pt;height:17.9pt" o:ole="">
             <v:imagedata r:id="rId40" o:title=""/>
           </v:shape>
-          <o:OLEObject Type="Embed" ProgID="Equation.DSMT4" ShapeID="_x0000_i1045" DrawAspect="Content" ObjectID="_1648970436" r:id="rId45"/>
+          <o:OLEObject Type="Embed" ProgID="Equation.DSMT4" ShapeID="_x0000_i1045" DrawAspect="Content" ObjectID="_1649056647" r:id="rId45"/>
         </w:object>
       </w:r>
       <w:r>
@@ -8521,7 +8597,6 @@
         <w:rPr>
           <w:rFonts w:asciiTheme="minorHAnsi" w:hAnsiTheme="minorHAnsi" w:cstheme="minorHAnsi"/>
         </w:rPr>
-        <w:lastRenderedPageBreak/>
         <w:t>Plots for feedforward control:</w:t>
       </w:r>
     </w:p>
@@ -8547,7 +8622,7 @@
           <v:shape id="_x0000_i1046" type="#_x0000_t75" style="width:49.95pt;height:14.15pt" o:ole="">
             <v:imagedata r:id="rId37" o:title=""/>
           </v:shape>
-          <o:OLEObject Type="Embed" ProgID="Equation.DSMT4" ShapeID="_x0000_i1046" DrawAspect="Content" ObjectID="_1648970437" r:id="rId46"/>
+          <o:OLEObject Type="Embed" ProgID="Equation.DSMT4" ShapeID="_x0000_i1046" DrawAspect="Content" ObjectID="_1649056648" r:id="rId46"/>
         </w:object>
       </w:r>
       <w:r>
@@ -8647,7 +8722,7 @@
           <v:shape id="_x0000_i1047" type="#_x0000_t75" style="width:74.1pt;height:17.9pt" o:ole="">
             <v:imagedata r:id="rId40" o:title=""/>
           </v:shape>
-          <o:OLEObject Type="Embed" ProgID="Equation.DSMT4" ShapeID="_x0000_i1047" DrawAspect="Content" ObjectID="_1648970438" r:id="rId48"/>
+          <o:OLEObject Type="Embed" ProgID="Equation.DSMT4" ShapeID="_x0000_i1047" DrawAspect="Content" ObjectID="_1649056649" r:id="rId48"/>
         </w:object>
       </w:r>
       <w:r>
@@ -8734,7 +8809,7 @@
           <v:shape id="_x0000_i1048" type="#_x0000_t75" style="width:94.9pt;height:17.9pt" o:ole="">
             <v:imagedata r:id="rId43" o:title=""/>
           </v:shape>
-          <o:OLEObject Type="Embed" ProgID="Equation.DSMT4" ShapeID="_x0000_i1048" DrawAspect="Content" ObjectID="_1648970439" r:id="rId50"/>
+          <o:OLEObject Type="Embed" ProgID="Equation.DSMT4" ShapeID="_x0000_i1048" DrawAspect="Content" ObjectID="_1649056650" r:id="rId50"/>
         </w:object>
       </w:r>
       <w:r>
@@ -8746,7 +8821,7 @@
         <w:pStyle w:val="Default"/>
         <w:ind w:left="720"/>
         <w:rPr>
-          <w:rFonts w:asciiTheme="minorHAnsi" w:hAnsiTheme="minorHAnsi" w:cstheme="minorHAnsi"/>
+          <w:rFonts w:cstheme="minorHAnsi"/>
         </w:rPr>
       </w:pPr>
       <w:r>
@@ -8807,34 +8882,160 @@
       <w:r>
         <w:rPr>
           <w:rFonts w:asciiTheme="minorHAnsi" w:hAnsiTheme="minorHAnsi" w:cstheme="minorHAnsi"/>
-          <w:highlight w:val="yellow"/>
-        </w:rPr>
-        <w:t xml:space="preserve">As we can see clearly the LQR feedback control is better than feedforward because </w:t>
-      </w:r>
-      <w:proofErr w:type="gramStart"/>
-      <w:r>
-        <w:rPr>
-          <w:rFonts w:asciiTheme="minorHAnsi" w:hAnsiTheme="minorHAnsi" w:cstheme="minorHAnsi"/>
-        </w:rPr>
-        <w:t>…..</w:t>
-      </w:r>
-      <w:proofErr w:type="gramEnd"/>
-    </w:p>
-    <w:p>
-      <w:pPr>
-        <w:bidi w:val="0"/>
+        </w:rPr>
+        <w:t xml:space="preserve">As we can see clearly the LQR feedback control is better than feedforward </w:t>
+      </w:r>
+      <w:r>
+        <w:rPr>
+          <w:rFonts w:asciiTheme="minorHAnsi" w:hAnsiTheme="minorHAnsi" w:cstheme="minorHAnsi"/>
+        </w:rPr>
+        <w:t xml:space="preserve">control, because in LQR we linearize the dynamic </w:t>
+      </w:r>
+      <w:r>
+        <w:rPr>
+          <w:rFonts w:asciiTheme="minorHAnsi" w:hAnsiTheme="minorHAnsi" w:cstheme="minorHAnsi"/>
+        </w:rPr>
+        <w:t>of</w:t>
+      </w:r>
+      <w:r>
+        <w:rPr>
+          <w:rFonts w:asciiTheme="minorHAnsi" w:hAnsiTheme="minorHAnsi" w:cstheme="minorHAnsi"/>
+        </w:rPr>
+        <w:t xml:space="preserve"> the system to </w:t>
+      </w:r>
+      <w:r>
+        <w:rPr>
+          <w:position w:val="-12"/>
+        </w:rPr>
+        <w:object w:dxaOrig="1520" w:dyaOrig="360" w14:anchorId="6A0EC18F">
+          <v:shape id="_x0000_i1059" type="#_x0000_t75" style="width:76.15pt;height:17.9pt" o:ole="">
+            <v:imagedata r:id="rId51" o:title=""/>
+          </v:shape>
+          <o:OLEObject Type="Embed" ProgID="Equation.DSMT4" ShapeID="_x0000_i1059" DrawAspect="Content" ObjectID="_1649056651" r:id="rId52"/>
+        </w:object>
+      </w:r>
+      <w:r>
+        <w:rPr>
+          <w:rFonts w:asciiTheme="minorHAnsi" w:hAnsiTheme="minorHAnsi" w:cstheme="minorHAnsi"/>
+        </w:rPr>
+        <w:t xml:space="preserve"> </w:t>
+      </w:r>
+      <w:r>
+        <w:rPr>
+          <w:rFonts w:asciiTheme="minorHAnsi" w:hAnsiTheme="minorHAnsi" w:cstheme="minorHAnsi"/>
+        </w:rPr>
+        <w:t xml:space="preserve">around </w:t>
+      </w:r>
+      <w:r>
+        <w:rPr>
+          <w:position w:val="-6"/>
+        </w:rPr>
+        <w:object w:dxaOrig="560" w:dyaOrig="279" w14:anchorId="5DCECA8E">
+          <v:shape id="_x0000_i1063" type="#_x0000_t75" style="width:27.9pt;height:14.15pt" o:ole="">
+            <v:imagedata r:id="rId53" o:title=""/>
+          </v:shape>
+          <o:OLEObject Type="Embed" ProgID="Equation.DSMT4" ShapeID="_x0000_i1063" DrawAspect="Content" ObjectID="_1649056652" r:id="rId54"/>
+        </w:object>
+      </w:r>
+      <w:r>
+        <w:t xml:space="preserve">, </w:t>
+      </w:r>
+      <w:r>
+        <w:rPr>
+          <w:rFonts w:asciiTheme="minorHAnsi" w:hAnsiTheme="minorHAnsi" w:cstheme="minorHAnsi"/>
+        </w:rPr>
+        <w:t>but the dynamic is different in the simulator which calculate t</w:t>
+      </w:r>
+      <w:r>
+        <w:rPr>
+          <w:rFonts w:asciiTheme="minorHAnsi" w:hAnsiTheme="minorHAnsi" w:cstheme="minorHAnsi"/>
+        </w:rPr>
+        <w:t xml:space="preserve">he change in state like the real </w:t>
+      </w:r>
+      <w:r>
+        <w:rPr>
+          <w:rFonts w:asciiTheme="minorHAnsi" w:hAnsiTheme="minorHAnsi" w:cstheme="minorHAnsi"/>
+        </w:rPr>
+        <w:t>physics</w:t>
+      </w:r>
+      <w:r>
+        <w:rPr>
+          <w:rFonts w:asciiTheme="minorHAnsi" w:hAnsiTheme="minorHAnsi" w:cstheme="minorHAnsi"/>
+        </w:rPr>
+        <w:t xml:space="preserve"> of the system</w:t>
+      </w:r>
+      <w:r>
+        <w:rPr>
+          <w:rFonts w:asciiTheme="minorHAnsi" w:hAnsiTheme="minorHAnsi" w:cstheme="minorHAnsi"/>
+        </w:rPr>
+        <w:t xml:space="preserve">. Therefore, for </w:t>
+      </w:r>
+      <w:r>
+        <w:rPr>
+          <w:rFonts w:asciiTheme="minorHAnsi" w:hAnsiTheme="minorHAnsi" w:cstheme="minorHAnsi"/>
+        </w:rPr>
+        <w:t>a given</w:t>
+      </w:r>
+      <w:r>
+        <w:rPr>
+          <w:rFonts w:asciiTheme="minorHAnsi" w:hAnsiTheme="minorHAnsi" w:cstheme="minorHAnsi"/>
+        </w:rPr>
+        <w:t xml:space="preserve"> action there is a delta</w:t>
+      </w:r>
+      <w:r>
+        <w:rPr>
+          <w:rFonts w:asciiTheme="minorHAnsi" w:hAnsiTheme="minorHAnsi" w:cstheme="minorHAnsi"/>
+        </w:rPr>
+        <w:t>(aka noise)</w:t>
+      </w:r>
+      <w:r>
+        <w:rPr>
+          <w:rFonts w:asciiTheme="minorHAnsi" w:hAnsiTheme="minorHAnsi" w:cstheme="minorHAnsi"/>
+        </w:rPr>
+        <w:t xml:space="preserve"> between the next state the LQR calculates and the simulator calculates which means the paths </w:t>
+      </w:r>
+      <w:r>
+        <w:rPr>
+          <w:rFonts w:asciiTheme="minorHAnsi" w:hAnsiTheme="minorHAnsi" w:cstheme="minorHAnsi"/>
+        </w:rPr>
+        <w:lastRenderedPageBreak/>
+        <w:t>of state</w:t>
+      </w:r>
+      <w:r>
+        <w:rPr>
+          <w:rFonts w:asciiTheme="minorHAnsi" w:hAnsiTheme="minorHAnsi" w:cstheme="minorHAnsi"/>
+        </w:rPr>
+        <w:t>s</w:t>
+      </w:r>
+      <w:r>
+        <w:rPr>
+          <w:rFonts w:asciiTheme="minorHAnsi" w:hAnsiTheme="minorHAnsi" w:cstheme="minorHAnsi"/>
+        </w:rPr>
+        <w:t xml:space="preserve"> is no</w:t>
+      </w:r>
+      <w:r>
+        <w:rPr>
+          <w:rFonts w:asciiTheme="minorHAnsi" w:hAnsiTheme="minorHAnsi" w:cstheme="minorHAnsi"/>
+        </w:rPr>
+        <w:t>t</w:t>
+      </w:r>
+      <w:r>
+        <w:rPr>
+          <w:rFonts w:asciiTheme="minorHAnsi" w:hAnsiTheme="minorHAnsi" w:cstheme="minorHAnsi"/>
+        </w:rPr>
+        <w:t xml:space="preserve"> the same</w:t>
+      </w:r>
+      <w:r>
+        <w:rPr>
+          <w:rFonts w:asciiTheme="minorHAnsi" w:hAnsiTheme="minorHAnsi" w:cstheme="minorHAnsi"/>
+        </w:rPr>
+        <w:t>.</w:t>
+      </w:r>
+      <w:r>
         <w:rPr>
           <w:rFonts w:cstheme="minorHAnsi"/>
-          <w:color w:val="000000"/>
-          <w:sz w:val="24"/>
-          <w:szCs w:val="24"/>
-        </w:rPr>
-      </w:pPr>
-      <w:r>
-        <w:rPr>
-          <w:rFonts w:cstheme="minorHAnsi"/>
-        </w:rPr>
-        <w:br w:type="page"/>
+        </w:rPr>
+        <w:br/>
       </w:r>
     </w:p>
     <w:p>
@@ -8852,7 +9053,6 @@
         <w:rPr>
           <w:rFonts w:asciiTheme="minorHAnsi" w:hAnsiTheme="minorHAnsi" w:cstheme="minorHAnsi"/>
         </w:rPr>
-        <w:lastRenderedPageBreak/>
         <w:t>Force limitation:</w:t>
       </w:r>
       <w:r>
@@ -8887,7 +9087,7 @@
           <v:shape id="_x0000_i1049" type="#_x0000_t75" style="width:49.95pt;height:14.15pt" o:ole="">
             <v:imagedata r:id="rId37" o:title=""/>
           </v:shape>
-          <o:OLEObject Type="Embed" ProgID="Equation.DSMT4" ShapeID="_x0000_i1049" DrawAspect="Content" ObjectID="_1648970440" r:id="rId51"/>
+          <o:OLEObject Type="Embed" ProgID="Equation.DSMT4" ShapeID="_x0000_i1049" DrawAspect="Content" ObjectID="_1649056653" r:id="rId55"/>
         </w:object>
       </w:r>
       <w:r>
@@ -8914,194 +9114,6 @@
             <wp:extent cx="2836068" cy="2127051"/>
             <wp:effectExtent l="0" t="0" r="2540" b="6985"/>
             <wp:docPr id="26" name="Picture 26"/>
-            <wp:cNvGraphicFramePr>
-              <a:graphicFrameLocks xmlns:a="http://schemas.openxmlformats.org/drawingml/2006/main" noChangeAspect="1"/>
-            </wp:cNvGraphicFramePr>
-            <a:graphic xmlns:a="http://schemas.openxmlformats.org/drawingml/2006/main">
-              <a:graphicData uri="http://schemas.openxmlformats.org/drawingml/2006/picture">
-                <pic:pic xmlns:pic="http://schemas.openxmlformats.org/drawingml/2006/picture">
-                  <pic:nvPicPr>
-                    <pic:cNvPr id="1" name=""/>
-                    <pic:cNvPicPr/>
-                  </pic:nvPicPr>
-                  <pic:blipFill>
-                    <a:blip r:embed="rId52">
-                      <a:extLst>
-                        <a:ext uri="{28A0092B-C50C-407E-A947-70E740481C1C}">
-                          <a14:useLocalDpi xmlns:a14="http://schemas.microsoft.com/office/drawing/2010/main" val="0"/>
-                        </a:ext>
-                      </a:extLst>
-                    </a:blip>
-                    <a:stretch>
-                      <a:fillRect/>
-                    </a:stretch>
-                  </pic:blipFill>
-                  <pic:spPr>
-                    <a:xfrm>
-                      <a:off x="0" y="0"/>
-                      <a:ext cx="2836068" cy="2127051"/>
-                    </a:xfrm>
-                    <a:prstGeom prst="rect">
-                      <a:avLst/>
-                    </a:prstGeom>
-                  </pic:spPr>
-                </pic:pic>
-              </a:graphicData>
-            </a:graphic>
-          </wp:inline>
-        </w:drawing>
-      </w:r>
-    </w:p>
-    <w:p>
-      <w:pPr>
-        <w:pStyle w:val="Default"/>
-        <w:rPr>
-          <w:rFonts w:asciiTheme="minorHAnsi" w:hAnsiTheme="minorHAnsi" w:cstheme="minorHAnsi"/>
-          <w:b/>
-          <w:bCs/>
-          <w:sz w:val="28"/>
-          <w:szCs w:val="28"/>
-          <w:u w:val="single"/>
-        </w:rPr>
-      </w:pPr>
-    </w:p>
-    <w:p>
-      <w:pPr>
-        <w:pStyle w:val="Default"/>
-        <w:ind w:left="720"/>
-        <w:rPr>
-          <w:rFonts w:asciiTheme="minorHAnsi" w:hAnsiTheme="minorHAnsi" w:cstheme="minorHAnsi"/>
-        </w:rPr>
-      </w:pPr>
-      <w:r>
-        <w:rPr>
-          <w:rFonts w:asciiTheme="minorHAnsi" w:hAnsiTheme="minorHAnsi" w:cstheme="minorHAnsi"/>
-        </w:rPr>
-        <w:t xml:space="preserve">Plot for </w:t>
-      </w:r>
-      <w:r>
-        <w:rPr>
-          <w:position w:val="-12"/>
-        </w:rPr>
-        <w:object w:dxaOrig="1480" w:dyaOrig="360" w14:anchorId="6EB03F6F">
-          <v:shape id="_x0000_i1050" type="#_x0000_t75" style="width:74.1pt;height:17.9pt" o:ole="">
-            <v:imagedata r:id="rId40" o:title=""/>
-          </v:shape>
-          <o:OLEObject Type="Embed" ProgID="Equation.DSMT4" ShapeID="_x0000_i1050" DrawAspect="Content" ObjectID="_1648970441" r:id="rId53"/>
-        </w:object>
-      </w:r>
-      <w:r>
-        <w:t>:</w:t>
-      </w:r>
-    </w:p>
-    <w:p>
-      <w:pPr>
-        <w:pStyle w:val="Default"/>
-        <w:ind w:left="720"/>
-        <w:rPr>
-          <w:rFonts w:asciiTheme="minorHAnsi" w:hAnsiTheme="minorHAnsi" w:cstheme="minorHAnsi"/>
-        </w:rPr>
-      </w:pPr>
-      <w:r>
-        <w:rPr>
-          <w:rFonts w:asciiTheme="minorHAnsi" w:hAnsiTheme="minorHAnsi" w:cstheme="minorHAnsi"/>
-          <w:noProof/>
-          <w:sz w:val="28"/>
-          <w:szCs w:val="28"/>
-        </w:rPr>
-        <w:drawing>
-          <wp:inline distT="0" distB="0" distL="0" distR="0" wp14:anchorId="45534E13" wp14:editId="7DAB9E31">
-            <wp:extent cx="2836068" cy="2127051"/>
-            <wp:effectExtent l="0" t="0" r="2540" b="6985"/>
-            <wp:docPr id="27" name="Picture 27"/>
-            <wp:cNvGraphicFramePr>
-              <a:graphicFrameLocks xmlns:a="http://schemas.openxmlformats.org/drawingml/2006/main" noChangeAspect="1"/>
-            </wp:cNvGraphicFramePr>
-            <a:graphic xmlns:a="http://schemas.openxmlformats.org/drawingml/2006/main">
-              <a:graphicData uri="http://schemas.openxmlformats.org/drawingml/2006/picture">
-                <pic:pic xmlns:pic="http://schemas.openxmlformats.org/drawingml/2006/picture">
-                  <pic:nvPicPr>
-                    <pic:cNvPr id="1" name=""/>
-                    <pic:cNvPicPr/>
-                  </pic:nvPicPr>
-                  <pic:blipFill>
-                    <a:blip r:embed="rId54">
-                      <a:extLst>
-                        <a:ext uri="{28A0092B-C50C-407E-A947-70E740481C1C}">
-                          <a14:useLocalDpi xmlns:a14="http://schemas.microsoft.com/office/drawing/2010/main" val="0"/>
-                        </a:ext>
-                      </a:extLst>
-                    </a:blip>
-                    <a:stretch>
-                      <a:fillRect/>
-                    </a:stretch>
-                  </pic:blipFill>
-                  <pic:spPr>
-                    <a:xfrm>
-                      <a:off x="0" y="0"/>
-                      <a:ext cx="2836068" cy="2127051"/>
-                    </a:xfrm>
-                    <a:prstGeom prst="rect">
-                      <a:avLst/>
-                    </a:prstGeom>
-                  </pic:spPr>
-                </pic:pic>
-              </a:graphicData>
-            </a:graphic>
-          </wp:inline>
-        </w:drawing>
-      </w:r>
-    </w:p>
-    <w:p>
-      <w:pPr>
-        <w:pStyle w:val="Default"/>
-        <w:ind w:left="720"/>
-        <w:rPr>
-          <w:rFonts w:asciiTheme="minorHAnsi" w:hAnsiTheme="minorHAnsi" w:cstheme="minorHAnsi"/>
-        </w:rPr>
-      </w:pPr>
-      <w:r>
-        <w:rPr>
-          <w:rFonts w:asciiTheme="minorHAnsi" w:hAnsiTheme="minorHAnsi" w:cstheme="minorHAnsi"/>
-        </w:rPr>
-        <w:t xml:space="preserve">Plot for </w:t>
-      </w:r>
-      <w:r>
-        <w:rPr>
-          <w:position w:val="-12"/>
-        </w:rPr>
-        <w:object w:dxaOrig="1900" w:dyaOrig="360" w14:anchorId="7A7E86F2">
-          <v:shape id="_x0000_i1051" type="#_x0000_t75" style="width:94.9pt;height:17.9pt" o:ole="">
-            <v:imagedata r:id="rId43" o:title=""/>
-          </v:shape>
-          <o:OLEObject Type="Embed" ProgID="Equation.DSMT4" ShapeID="_x0000_i1051" DrawAspect="Content" ObjectID="_1648970442" r:id="rId55"/>
-        </w:object>
-      </w:r>
-      <w:r>
-        <w:t>:</w:t>
-      </w:r>
-    </w:p>
-    <w:p>
-      <w:pPr>
-        <w:pStyle w:val="Default"/>
-        <w:ind w:left="720"/>
-        <w:rPr>
-          <w:rFonts w:asciiTheme="minorHAnsi" w:hAnsiTheme="minorHAnsi" w:cstheme="minorHAnsi"/>
-        </w:rPr>
-      </w:pPr>
-      <w:bookmarkStart w:id="0" w:name="_GoBack"/>
-      <w:r>
-        <w:rPr>
-          <w:rFonts w:asciiTheme="minorHAnsi" w:hAnsiTheme="minorHAnsi" w:cstheme="minorHAnsi"/>
-          <w:noProof/>
-          <w:sz w:val="28"/>
-          <w:szCs w:val="28"/>
-        </w:rPr>
-        <w:drawing>
-          <wp:inline distT="0" distB="0" distL="0" distR="0" wp14:anchorId="636CE808" wp14:editId="3EF86283">
-            <wp:extent cx="2836068" cy="2127051"/>
-            <wp:effectExtent l="0" t="0" r="2540" b="6985"/>
-            <wp:docPr id="28" name="Picture 28"/>
             <wp:cNvGraphicFramePr>
               <a:graphicFrameLocks xmlns:a="http://schemas.openxmlformats.org/drawingml/2006/main" noChangeAspect="1"/>
             </wp:cNvGraphicFramePr>
@@ -9139,6 +9151,194 @@
           </wp:inline>
         </w:drawing>
       </w:r>
+    </w:p>
+    <w:p>
+      <w:pPr>
+        <w:pStyle w:val="Default"/>
+        <w:rPr>
+          <w:rFonts w:asciiTheme="minorHAnsi" w:hAnsiTheme="minorHAnsi" w:cstheme="minorHAnsi"/>
+          <w:b/>
+          <w:bCs/>
+          <w:sz w:val="28"/>
+          <w:szCs w:val="28"/>
+          <w:u w:val="single"/>
+        </w:rPr>
+      </w:pPr>
+    </w:p>
+    <w:p>
+      <w:pPr>
+        <w:pStyle w:val="Default"/>
+        <w:ind w:left="720"/>
+        <w:rPr>
+          <w:rFonts w:asciiTheme="minorHAnsi" w:hAnsiTheme="minorHAnsi" w:cstheme="minorHAnsi"/>
+        </w:rPr>
+      </w:pPr>
+      <w:r>
+        <w:rPr>
+          <w:rFonts w:asciiTheme="minorHAnsi" w:hAnsiTheme="minorHAnsi" w:cstheme="minorHAnsi"/>
+        </w:rPr>
+        <w:t xml:space="preserve">Plot for </w:t>
+      </w:r>
+      <w:r>
+        <w:rPr>
+          <w:position w:val="-12"/>
+        </w:rPr>
+        <w:object w:dxaOrig="1480" w:dyaOrig="360" w14:anchorId="6EB03F6F">
+          <v:shape id="_x0000_i1050" type="#_x0000_t75" style="width:74.1pt;height:17.9pt" o:ole="">
+            <v:imagedata r:id="rId40" o:title=""/>
+          </v:shape>
+          <o:OLEObject Type="Embed" ProgID="Equation.DSMT4" ShapeID="_x0000_i1050" DrawAspect="Content" ObjectID="_1649056654" r:id="rId57"/>
+        </w:object>
+      </w:r>
+      <w:r>
+        <w:t>:</w:t>
+      </w:r>
+    </w:p>
+    <w:p>
+      <w:pPr>
+        <w:pStyle w:val="Default"/>
+        <w:ind w:left="720"/>
+        <w:rPr>
+          <w:rFonts w:asciiTheme="minorHAnsi" w:hAnsiTheme="minorHAnsi" w:cstheme="minorHAnsi"/>
+        </w:rPr>
+      </w:pPr>
+      <w:r>
+        <w:rPr>
+          <w:rFonts w:asciiTheme="minorHAnsi" w:hAnsiTheme="minorHAnsi" w:cstheme="minorHAnsi"/>
+          <w:noProof/>
+          <w:sz w:val="28"/>
+          <w:szCs w:val="28"/>
+        </w:rPr>
+        <w:drawing>
+          <wp:inline distT="0" distB="0" distL="0" distR="0" wp14:anchorId="45534E13" wp14:editId="7DAB9E31">
+            <wp:extent cx="2836068" cy="2127051"/>
+            <wp:effectExtent l="0" t="0" r="2540" b="6985"/>
+            <wp:docPr id="27" name="Picture 27"/>
+            <wp:cNvGraphicFramePr>
+              <a:graphicFrameLocks xmlns:a="http://schemas.openxmlformats.org/drawingml/2006/main" noChangeAspect="1"/>
+            </wp:cNvGraphicFramePr>
+            <a:graphic xmlns:a="http://schemas.openxmlformats.org/drawingml/2006/main">
+              <a:graphicData uri="http://schemas.openxmlformats.org/drawingml/2006/picture">
+                <pic:pic xmlns:pic="http://schemas.openxmlformats.org/drawingml/2006/picture">
+                  <pic:nvPicPr>
+                    <pic:cNvPr id="1" name=""/>
+                    <pic:cNvPicPr/>
+                  </pic:nvPicPr>
+                  <pic:blipFill>
+                    <a:blip r:embed="rId58">
+                      <a:extLst>
+                        <a:ext uri="{28A0092B-C50C-407E-A947-70E740481C1C}">
+                          <a14:useLocalDpi xmlns:a14="http://schemas.microsoft.com/office/drawing/2010/main" val="0"/>
+                        </a:ext>
+                      </a:extLst>
+                    </a:blip>
+                    <a:stretch>
+                      <a:fillRect/>
+                    </a:stretch>
+                  </pic:blipFill>
+                  <pic:spPr>
+                    <a:xfrm>
+                      <a:off x="0" y="0"/>
+                      <a:ext cx="2836068" cy="2127051"/>
+                    </a:xfrm>
+                    <a:prstGeom prst="rect">
+                      <a:avLst/>
+                    </a:prstGeom>
+                  </pic:spPr>
+                </pic:pic>
+              </a:graphicData>
+            </a:graphic>
+          </wp:inline>
+        </w:drawing>
+      </w:r>
+    </w:p>
+    <w:p>
+      <w:pPr>
+        <w:pStyle w:val="Default"/>
+        <w:ind w:left="720"/>
+        <w:rPr>
+          <w:rFonts w:asciiTheme="minorHAnsi" w:hAnsiTheme="minorHAnsi" w:cstheme="minorHAnsi"/>
+        </w:rPr>
+      </w:pPr>
+      <w:r>
+        <w:rPr>
+          <w:rFonts w:asciiTheme="minorHAnsi" w:hAnsiTheme="minorHAnsi" w:cstheme="minorHAnsi"/>
+        </w:rPr>
+        <w:t xml:space="preserve">Plot for </w:t>
+      </w:r>
+      <w:r>
+        <w:rPr>
+          <w:position w:val="-12"/>
+        </w:rPr>
+        <w:object w:dxaOrig="1900" w:dyaOrig="360" w14:anchorId="7A7E86F2">
+          <v:shape id="_x0000_i1051" type="#_x0000_t75" style="width:94.9pt;height:17.9pt" o:ole="">
+            <v:imagedata r:id="rId43" o:title=""/>
+          </v:shape>
+          <o:OLEObject Type="Embed" ProgID="Equation.DSMT4" ShapeID="_x0000_i1051" DrawAspect="Content" ObjectID="_1649056655" r:id="rId59"/>
+        </w:object>
+      </w:r>
+      <w:r>
+        <w:t>:</w:t>
+      </w:r>
+    </w:p>
+    <w:p>
+      <w:pPr>
+        <w:pStyle w:val="Default"/>
+        <w:ind w:left="720"/>
+        <w:rPr>
+          <w:rFonts w:asciiTheme="minorHAnsi" w:hAnsiTheme="minorHAnsi" w:cstheme="minorHAnsi"/>
+        </w:rPr>
+      </w:pPr>
+      <w:bookmarkStart w:id="0" w:name="_GoBack"/>
+      <w:r>
+        <w:rPr>
+          <w:rFonts w:asciiTheme="minorHAnsi" w:hAnsiTheme="minorHAnsi" w:cstheme="minorHAnsi"/>
+          <w:noProof/>
+          <w:sz w:val="28"/>
+          <w:szCs w:val="28"/>
+        </w:rPr>
+        <w:drawing>
+          <wp:inline distT="0" distB="0" distL="0" distR="0" wp14:anchorId="636CE808" wp14:editId="301B3093">
+            <wp:extent cx="2835487" cy="2013795"/>
+            <wp:effectExtent l="0" t="0" r="3175" b="5715"/>
+            <wp:docPr id="28" name="Picture 28"/>
+            <wp:cNvGraphicFramePr>
+              <a:graphicFrameLocks xmlns:a="http://schemas.openxmlformats.org/drawingml/2006/main" noChangeAspect="1"/>
+            </wp:cNvGraphicFramePr>
+            <a:graphic xmlns:a="http://schemas.openxmlformats.org/drawingml/2006/main">
+              <a:graphicData uri="http://schemas.openxmlformats.org/drawingml/2006/picture">
+                <pic:pic xmlns:pic="http://schemas.openxmlformats.org/drawingml/2006/picture">
+                  <pic:nvPicPr>
+                    <pic:cNvPr id="1" name=""/>
+                    <pic:cNvPicPr/>
+                  </pic:nvPicPr>
+                  <pic:blipFill>
+                    <a:blip r:embed="rId60">
+                      <a:extLst>
+                        <a:ext uri="{28A0092B-C50C-407E-A947-70E740481C1C}">
+                          <a14:useLocalDpi xmlns:a14="http://schemas.microsoft.com/office/drawing/2010/main" val="0"/>
+                        </a:ext>
+                      </a:extLst>
+                    </a:blip>
+                    <a:stretch>
+                      <a:fillRect/>
+                    </a:stretch>
+                  </pic:blipFill>
+                  <pic:spPr>
+                    <a:xfrm>
+                      <a:off x="0" y="0"/>
+                      <a:ext cx="2863582" cy="2033748"/>
+                    </a:xfrm>
+                    <a:prstGeom prst="rect">
+                      <a:avLst/>
+                    </a:prstGeom>
+                  </pic:spPr>
+                </pic:pic>
+              </a:graphicData>
+            </a:graphic>
+          </wp:inline>
+        </w:drawing>
+      </w:r>
       <w:bookmarkEnd w:id="0"/>
     </w:p>
     <w:p>
@@ -9165,7 +9365,7 @@
           <v:shape id="_x0000_i1052" type="#_x0000_t75" style="width:49.95pt;height:14.15pt" o:ole="">
             <v:imagedata r:id="rId37" o:title=""/>
           </v:shape>
-          <o:OLEObject Type="Embed" ProgID="Equation.DSMT4" ShapeID="_x0000_i1052" DrawAspect="Content" ObjectID="_1648970443" r:id="rId57"/>
+          <o:OLEObject Type="Embed" ProgID="Equation.DSMT4" ShapeID="_x0000_i1052" DrawAspect="Content" ObjectID="_1649056656" r:id="rId61"/>
         </w:object>
       </w:r>
       <w:r>
@@ -9203,10 +9403,10 @@
           <w:position w:val="-12"/>
         </w:rPr>
         <w:object w:dxaOrig="1900" w:dyaOrig="360" w14:anchorId="664BD347">
-          <v:shape id="_x0000_i1056" type="#_x0000_t75" style="width:94.9pt;height:17.9pt" o:ole="">
+          <v:shape id="_x0000_i1053" type="#_x0000_t75" style="width:94.9pt;height:17.9pt" o:ole="">
             <v:imagedata r:id="rId43" o:title=""/>
           </v:shape>
-          <o:OLEObject Type="Embed" ProgID="Equation.DSMT4" ShapeID="_x0000_i1056" DrawAspect="Content" ObjectID="_1648970444" r:id="rId58"/>
+          <o:OLEObject Type="Embed" ProgID="Equation.DSMT4" ShapeID="_x0000_i1053" DrawAspect="Content" ObjectID="_1649056657" r:id="rId62"/>
         </w:object>
       </w:r>
       <w:r>
@@ -12737,7 +12937,7 @@
 </file>
 
 <file path=customXml/itemProps1.xml><?xml version="1.0" encoding="utf-8"?>
-<ds:datastoreItem xmlns:ds="http://schemas.openxmlformats.org/officeDocument/2006/customXml" ds:itemID="{EEF4572D-9A02-407B-B9ED-11CA2423791A}">
+<ds:datastoreItem xmlns:ds="http://schemas.openxmlformats.org/officeDocument/2006/customXml" ds:itemID="{93A23170-D08F-453A-9B58-4D029877499D}">
   <ds:schemaRefs>
     <ds:schemaRef ds:uri="http://schemas.openxmlformats.org/officeDocument/2006/bibliography"/>
   </ds:schemaRefs>

</xml_diff>